<commit_message>
Updated resume on file
</commit_message>
<xml_diff>
--- a/Online_Resume/Anthony_Scapardine_RESUME.docx
+++ b/Online_Resume/Anthony_Scapardine_RESUME.docx
@@ -33,6 +33,15 @@
         <w:t>Scapardine</w:t>
       </w:r>
       <w:proofErr w:type="spellEnd"/>
+      <w:r>
+        <w:rPr>
+          <w:rFonts w:ascii="Verdana" w:hAnsi="Verdana"/>
+          <w:b/>
+          <w:sz w:val="18"/>
+          <w:szCs w:val="18"/>
+        </w:rPr>
+        <w:t>, CPA</w:t>
+      </w:r>
     </w:p>
     <w:p>
       <w:pPr>
@@ -51,7 +60,7 @@
           <w:sz w:val="18"/>
           <w:szCs w:val="18"/>
         </w:rPr>
-        <w:t>6320 Willow Springs Road</w:t>
+        <w:t>825 West Newport</w:t>
       </w:r>
     </w:p>
     <w:p>
@@ -61,18 +70,24 @@
         </w:tabs>
         <w:jc w:val="center"/>
         <w:rPr>
-          <w:rFonts w:ascii="Verdana" w:hAnsi="Verdana"/>
-          <w:sz w:val="18"/>
-          <w:szCs w:val="18"/>
-        </w:rPr>
-      </w:pPr>
-      <w:r>
-        <w:rPr>
-          <w:rFonts w:ascii="Verdana" w:hAnsi="Verdana"/>
-          <w:sz w:val="18"/>
-          <w:szCs w:val="18"/>
-        </w:rPr>
-        <w:t>LaGrange, IL 60525</w:t>
+          <w:sz w:val="18"/>
+          <w:szCs w:val="18"/>
+        </w:rPr>
+      </w:pPr>
+      <w:r>
+        <w:rPr>
+          <w:sz w:val="18"/>
+          <w:szCs w:val="18"/>
+        </w:rPr>
+        <w:t>Chicago</w:t>
+      </w:r>
+      <w:r>
+        <w:rPr>
+          <w:rFonts w:ascii="Verdana" w:hAnsi="Verdana"/>
+          <w:sz w:val="18"/>
+          <w:szCs w:val="18"/>
+        </w:rPr>
+        <w:t>, IL 60657</w:t>
       </w:r>
     </w:p>
     <w:p>
@@ -93,7 +108,25 @@
             <w:sz w:val="18"/>
             <w:szCs w:val="18"/>
           </w:rPr>
-          <w:t>arscapa@gmail.com</w:t>
+          <w:t>arscapa</w:t>
+        </w:r>
+        <w:r>
+          <w:rPr>
+            <w:rStyle w:val="Hyperlink"/>
+            <w:rFonts w:ascii="Verdana" w:hAnsi="Verdana"/>
+            <w:sz w:val="18"/>
+            <w:szCs w:val="18"/>
+          </w:rPr>
+          <w:t>@</w:t>
+        </w:r>
+        <w:r>
+          <w:rPr>
+            <w:rStyle w:val="Hyperlink"/>
+            <w:rFonts w:ascii="Verdana" w:hAnsi="Verdana"/>
+            <w:sz w:val="18"/>
+            <w:szCs w:val="18"/>
+          </w:rPr>
+          <w:t>gmail.com</w:t>
         </w:r>
       </w:hyperlink>
       <w:r>
@@ -103,7 +136,7 @@
           <w:szCs w:val="18"/>
           <w:u w:val="single"/>
         </w:rPr>
-        <w:t xml:space="preserve">                           </w:t>
+        <w:t xml:space="preserve">                </w:t>
       </w:r>
       <w:r>
         <w:rPr>
@@ -112,7 +145,117 @@
           <w:szCs w:val="18"/>
           <w:u w:val="single"/>
         </w:rPr>
-        <w:t xml:space="preserve">                                                                        708-692-0256</w:t>
+        <w:t xml:space="preserve">   </w:t>
+      </w:r>
+      <w:r>
+        <w:rPr>
+          <w:rFonts w:ascii="Verdana" w:hAnsi="Verdana"/>
+          <w:sz w:val="18"/>
+          <w:szCs w:val="18"/>
+          <w:u w:val="single"/>
+        </w:rPr>
+        <w:t xml:space="preserve">                </w:t>
+      </w:r>
+      <w:r>
+        <w:rPr>
+          <w:rFonts w:ascii="Verdana" w:hAnsi="Verdana"/>
+          <w:sz w:val="18"/>
+          <w:szCs w:val="18"/>
+          <w:u w:val="single"/>
+        </w:rPr>
+        <w:t xml:space="preserve"> </w:t>
+      </w:r>
+      <w:r>
+        <w:rPr>
+          <w:rFonts w:ascii="Verdana" w:hAnsi="Verdana"/>
+          <w:sz w:val="18"/>
+          <w:szCs w:val="18"/>
+          <w:u w:val="single"/>
+        </w:rPr>
+        <w:t xml:space="preserve">Online Portfolio: </w:t>
+      </w:r>
+      <w:hyperlink r:id="rId7" w:history="1">
+        <w:r>
+          <w:rPr>
+            <w:rStyle w:val="Hyperlink"/>
+            <w:rFonts w:ascii="Verdana" w:hAnsi="Verdana"/>
+            <w:sz w:val="18"/>
+            <w:szCs w:val="18"/>
+          </w:rPr>
+          <w:t>tonyscap</w:t>
+        </w:r>
+        <w:r>
+          <w:rPr>
+            <w:rStyle w:val="Hyperlink"/>
+            <w:rFonts w:ascii="Verdana" w:hAnsi="Verdana"/>
+            <w:sz w:val="18"/>
+            <w:szCs w:val="18"/>
+          </w:rPr>
+          <w:t>.</w:t>
+        </w:r>
+        <w:r>
+          <w:rPr>
+            <w:rStyle w:val="Hyperlink"/>
+            <w:rFonts w:ascii="Verdana" w:hAnsi="Verdana"/>
+            <w:sz w:val="18"/>
+            <w:szCs w:val="18"/>
+          </w:rPr>
+          <w:t>com</w:t>
+        </w:r>
+      </w:hyperlink>
+      <w:r>
+        <w:rPr>
+          <w:rFonts w:ascii="Verdana" w:hAnsi="Verdana"/>
+          <w:sz w:val="18"/>
+          <w:szCs w:val="18"/>
+          <w:u w:val="single"/>
+        </w:rPr>
+        <w:t xml:space="preserve">___   </w:t>
+      </w:r>
+      <w:r>
+        <w:rPr>
+          <w:rFonts w:ascii="Verdana" w:hAnsi="Verdana"/>
+          <w:sz w:val="18"/>
+          <w:szCs w:val="18"/>
+          <w:u w:val="single"/>
+        </w:rPr>
+        <w:t xml:space="preserve">        </w:t>
+      </w:r>
+      <w:r>
+        <w:rPr>
+          <w:rFonts w:ascii="Verdana" w:hAnsi="Verdana"/>
+          <w:sz w:val="18"/>
+          <w:szCs w:val="18"/>
+          <w:u w:val="single"/>
+        </w:rPr>
+        <w:t xml:space="preserve">   </w:t>
+      </w:r>
+      <w:r>
+        <w:rPr>
+          <w:rFonts w:ascii="Verdana" w:hAnsi="Verdana"/>
+          <w:sz w:val="18"/>
+          <w:szCs w:val="18"/>
+          <w:u w:val="single"/>
+        </w:rPr>
+        <w:t xml:space="preserve">        </w:t>
+      </w:r>
+      <w:r>
+        <w:rPr>
+          <w:rFonts w:ascii="Verdana" w:hAnsi="Verdana"/>
+          <w:sz w:val="18"/>
+          <w:szCs w:val="18"/>
+          <w:u w:val="single"/>
+        </w:rPr>
+        <w:t xml:space="preserve"> </w:t>
+      </w:r>
+      <w:r>
+        <w:rPr>
+          <w:rFonts w:ascii="Verdana" w:hAnsi="Verdana"/>
+          <w:sz w:val="18"/>
+          <w:szCs w:val="18"/>
+          <w:u w:val="single"/>
+        </w:rPr>
+        <w:t>708-692-0256</w:t>
       </w:r>
     </w:p>
     <w:p>
@@ -223,15 +366,15 @@
           <w:sz w:val="18"/>
           <w:szCs w:val="18"/>
         </w:rPr>
-        <w:t xml:space="preserve">                                  </w:t>
-      </w:r>
-      <w:r>
-        <w:rPr>
-          <w:rFonts w:ascii="Verdana" w:hAnsi="Verdana"/>
-          <w:sz w:val="18"/>
-          <w:szCs w:val="18"/>
-        </w:rPr>
-        <w:t>160 credit hrs.</w:t>
+        <w:t xml:space="preserve">  </w:t>
+      </w:r>
+      <w:r>
+        <w:rPr>
+          <w:rFonts w:ascii="Verdana" w:hAnsi="Verdana"/>
+          <w:sz w:val="18"/>
+          <w:szCs w:val="18"/>
+        </w:rPr>
+        <w:t xml:space="preserve">                                Graduated: May 2013</w:t>
       </w:r>
     </w:p>
     <w:p>
@@ -249,7 +392,31 @@
           <w:sz w:val="18"/>
           <w:szCs w:val="18"/>
         </w:rPr>
-        <w:t xml:space="preserve">Major: Accounting &amp; Business Information Systems    </w:t>
+        <w:t xml:space="preserve">Major: </w:t>
+      </w:r>
+      <w:r>
+        <w:rPr>
+          <w:rFonts w:ascii="Verdana" w:hAnsi="Verdana"/>
+          <w:sz w:val="18"/>
+          <w:szCs w:val="18"/>
+        </w:rPr>
+        <w:t>Business Information Systems</w:t>
+      </w:r>
+      <w:r>
+        <w:rPr>
+          <w:rFonts w:ascii="Verdana" w:hAnsi="Verdana"/>
+          <w:sz w:val="18"/>
+          <w:szCs w:val="18"/>
+        </w:rPr>
+        <w:t xml:space="preserve"> &amp; Accounting</w:t>
+      </w:r>
+      <w:r>
+        <w:rPr>
+          <w:rFonts w:ascii="Verdana" w:hAnsi="Verdana"/>
+          <w:sz w:val="18"/>
+          <w:szCs w:val="18"/>
+        </w:rPr>
+        <w:t xml:space="preserve">   </w:t>
       </w:r>
       <w:r>
         <w:rPr>
@@ -299,79 +466,23 @@
           <w:sz w:val="18"/>
           <w:szCs w:val="18"/>
         </w:rPr>
-        <w:t xml:space="preserve">CPA Progress:  </w:t>
-      </w:r>
-      <w:r>
-        <w:rPr>
-          <w:rFonts w:ascii="Verdana" w:hAnsi="Verdana"/>
-          <w:sz w:val="18"/>
-          <w:szCs w:val="18"/>
-        </w:rPr>
-        <w:t>AUD: Passed</w:t>
-      </w:r>
-      <w:r>
-        <w:rPr>
-          <w:rFonts w:ascii="Verdana" w:hAnsi="Verdana"/>
-          <w:sz w:val="18"/>
-          <w:szCs w:val="18"/>
-        </w:rPr>
-        <w:t>-</w:t>
-      </w:r>
-      <w:r>
-        <w:rPr>
-          <w:rFonts w:ascii="Verdana" w:hAnsi="Verdana"/>
-          <w:sz w:val="18"/>
-          <w:szCs w:val="18"/>
-        </w:rPr>
-        <w:t xml:space="preserve"> 8/13</w:t>
-      </w:r>
-      <w:r>
-        <w:rPr>
-          <w:rFonts w:ascii="Verdana" w:hAnsi="Verdana"/>
-          <w:sz w:val="18"/>
-          <w:szCs w:val="18"/>
-        </w:rPr>
-        <w:t xml:space="preserve">   FAR: </w:t>
-      </w:r>
-      <w:r>
-        <w:rPr>
-          <w:rFonts w:ascii="Verdana" w:hAnsi="Verdana"/>
-          <w:sz w:val="18"/>
-          <w:szCs w:val="18"/>
-        </w:rPr>
-        <w:t xml:space="preserve">Passed- </w:t>
-      </w:r>
-      <w:r>
-        <w:rPr>
-          <w:rFonts w:ascii="Verdana" w:hAnsi="Verdana"/>
-          <w:sz w:val="18"/>
-          <w:szCs w:val="18"/>
-        </w:rPr>
-        <w:t>11/13    BEC:</w:t>
-      </w:r>
-      <w:r>
-        <w:rPr>
-          <w:rFonts w:ascii="Verdana" w:hAnsi="Verdana"/>
-          <w:sz w:val="18"/>
-          <w:szCs w:val="18"/>
-        </w:rPr>
-        <w:t xml:space="preserve"> Passed- 1/14    REG: </w:t>
-      </w:r>
-      <w:r>
-        <w:rPr>
-          <w:rFonts w:ascii="Verdana" w:hAnsi="Verdana"/>
-          <w:sz w:val="18"/>
-          <w:szCs w:val="18"/>
-        </w:rPr>
-        <w:t xml:space="preserve">Passed- </w:t>
-      </w:r>
-      <w:r>
-        <w:rPr>
-          <w:rFonts w:ascii="Verdana" w:hAnsi="Verdana"/>
-          <w:sz w:val="18"/>
-          <w:szCs w:val="18"/>
-        </w:rPr>
-        <w:t>11/14</w:t>
+        <w:t>Certified P</w:t>
+      </w:r>
+      <w:r>
+        <w:rPr>
+          <w:rFonts w:ascii="Verdana" w:hAnsi="Verdana"/>
+          <w:sz w:val="18"/>
+          <w:szCs w:val="18"/>
+        </w:rPr>
+        <w:t>ublic Accountant - License #065</w:t>
+      </w:r>
+      <w:r>
+        <w:rPr>
+          <w:rFonts w:ascii="Verdana" w:hAnsi="Verdana"/>
+          <w:sz w:val="18"/>
+          <w:szCs w:val="18"/>
+        </w:rPr>
+        <w:t>045267</w:t>
       </w:r>
     </w:p>
     <w:p>
@@ -557,10 +668,19 @@
     </w:p>
     <w:p>
       <w:pPr>
-        <w:ind w:right="-720"/>
-        <w:rPr>
-          <w:rFonts w:ascii="Verdana" w:hAnsi="Verdana"/>
-          <w:i/>
+        <w:rPr>
+          <w:rFonts w:ascii="Verdana" w:hAnsi="Verdana"/>
+          <w:sz w:val="18"/>
+          <w:szCs w:val="18"/>
+        </w:rPr>
+      </w:pPr>
+    </w:p>
+    <w:p>
+      <w:pPr>
+        <w:ind w:left="-720" w:right="-720"/>
+        <w:rPr>
+          <w:rFonts w:ascii="Verdana" w:hAnsi="Verdana"/>
+          <w:b/>
           <w:sz w:val="18"/>
           <w:szCs w:val="18"/>
           <w:u w:val="single"/>
@@ -569,217 +689,22 @@
       <w:r>
         <w:rPr>
           <w:rFonts w:ascii="Verdana" w:hAnsi="Verdana"/>
-          <w:i/>
+          <w:b/>
           <w:sz w:val="18"/>
           <w:szCs w:val="18"/>
           <w:u w:val="single"/>
         </w:rPr>
-        <w:lastRenderedPageBreak/>
-        <w:t>Academic Projects</w:t>
-      </w:r>
-    </w:p>
-    <w:p>
-      <w:pPr>
-        <w:rPr>
-          <w:rFonts w:ascii="Verdana" w:hAnsi="Verdana"/>
-          <w:sz w:val="18"/>
-          <w:szCs w:val="18"/>
-        </w:rPr>
-      </w:pPr>
+        <w:t xml:space="preserve">COMPUTER </w:t>
+      </w:r>
       <w:r>
         <w:rPr>
           <w:rFonts w:ascii="Verdana" w:hAnsi="Verdana"/>
           <w:b/>
           <w:sz w:val="18"/>
           <w:szCs w:val="18"/>
-        </w:rPr>
-        <w:t>Advanced Audit</w:t>
-      </w:r>
-      <w:r>
-        <w:rPr>
-          <w:rFonts w:ascii="Verdana" w:hAnsi="Verdana"/>
-          <w:sz w:val="18"/>
-          <w:szCs w:val="18"/>
-        </w:rPr>
-        <w:t xml:space="preserve">- </w:t>
-      </w:r>
-      <w:r>
-        <w:rPr>
-          <w:rFonts w:ascii="Verdana" w:hAnsi="Verdana"/>
-          <w:sz w:val="18"/>
-          <w:szCs w:val="18"/>
-        </w:rPr>
-        <w:t xml:space="preserve">Completed an example audit case in which we performed analytical procedures, </w:t>
-      </w:r>
-      <w:r>
-        <w:rPr>
-          <w:rFonts w:ascii="Verdana" w:hAnsi="Verdana"/>
-          <w:sz w:val="18"/>
-          <w:szCs w:val="18"/>
-        </w:rPr>
-        <w:t xml:space="preserve">assessed audit risk, </w:t>
-      </w:r>
-      <w:r>
-        <w:rPr>
-          <w:rFonts w:ascii="Verdana" w:hAnsi="Verdana"/>
-          <w:sz w:val="18"/>
-          <w:szCs w:val="18"/>
-        </w:rPr>
-        <w:t>examined A/P confirmations,</w:t>
-      </w:r>
-      <w:r>
-        <w:rPr>
-          <w:rFonts w:ascii="Verdana" w:hAnsi="Verdana"/>
-          <w:sz w:val="18"/>
-          <w:szCs w:val="18"/>
-        </w:rPr>
-        <w:t xml:space="preserve"> and</w:t>
-      </w:r>
-      <w:r>
-        <w:rPr>
-          <w:rFonts w:ascii="Verdana" w:hAnsi="Verdana"/>
-          <w:sz w:val="18"/>
-          <w:szCs w:val="18"/>
-        </w:rPr>
-        <w:t xml:space="preserve"> </w:t>
-      </w:r>
-      <w:r>
-        <w:rPr>
-          <w:rFonts w:ascii="Verdana" w:hAnsi="Verdana"/>
-          <w:sz w:val="18"/>
-          <w:szCs w:val="18"/>
-        </w:rPr>
-        <w:t>performed adjusting entries,</w:t>
-      </w:r>
-    </w:p>
-    <w:p>
-      <w:pPr>
-        <w:rPr>
-          <w:rFonts w:ascii="Verdana" w:hAnsi="Verdana"/>
-          <w:sz w:val="18"/>
-          <w:szCs w:val="18"/>
-        </w:rPr>
-      </w:pPr>
-      <w:r>
-        <w:rPr>
-          <w:rFonts w:ascii="Verdana" w:hAnsi="Verdana"/>
-          <w:b/>
-          <w:sz w:val="18"/>
-          <w:szCs w:val="18"/>
-        </w:rPr>
-        <w:t>Organization</w:t>
-      </w:r>
-      <w:r>
-        <w:rPr>
-          <w:rFonts w:ascii="Verdana" w:hAnsi="Verdana"/>
-          <w:b/>
-          <w:sz w:val="18"/>
-          <w:szCs w:val="18"/>
-        </w:rPr>
-        <w:t>al Strategy Project</w:t>
-      </w:r>
-      <w:r>
-        <w:rPr>
-          <w:rFonts w:ascii="Verdana" w:hAnsi="Verdana"/>
-          <w:sz w:val="18"/>
-          <w:szCs w:val="18"/>
-        </w:rPr>
-        <w:t xml:space="preserve">- </w:t>
-      </w:r>
-      <w:r>
-        <w:rPr>
-          <w:rFonts w:ascii="Verdana" w:hAnsi="Verdana"/>
-          <w:sz w:val="18"/>
-          <w:szCs w:val="18"/>
-        </w:rPr>
-        <w:t>Conducted</w:t>
-      </w:r>
-      <w:r>
-        <w:rPr>
-          <w:rFonts w:ascii="Verdana" w:hAnsi="Verdana"/>
-          <w:sz w:val="18"/>
-          <w:szCs w:val="18"/>
-        </w:rPr>
-        <w:t xml:space="preserve"> semester long analysi</w:t>
-      </w:r>
-      <w:r>
-        <w:rPr>
-          <w:rFonts w:ascii="Verdana" w:hAnsi="Verdana"/>
-          <w:sz w:val="18"/>
-          <w:szCs w:val="18"/>
-        </w:rPr>
-        <w:t>s of chosen company, analysis included, but not limited to; SWOT, PIECES, competitor</w:t>
-      </w:r>
-      <w:r>
-        <w:rPr>
-          <w:rFonts w:ascii="Verdana" w:hAnsi="Verdana"/>
-          <w:sz w:val="18"/>
-          <w:szCs w:val="18"/>
-        </w:rPr>
-        <w:t xml:space="preserve"> analysis, </w:t>
-      </w:r>
-      <w:r>
-        <w:rPr>
-          <w:rFonts w:ascii="Verdana" w:hAnsi="Verdana"/>
-          <w:sz w:val="18"/>
-          <w:szCs w:val="18"/>
-        </w:rPr>
-        <w:t xml:space="preserve">evaluating financial strength, </w:t>
-      </w:r>
-      <w:r>
-        <w:rPr>
-          <w:rFonts w:ascii="Verdana" w:hAnsi="Verdana"/>
-          <w:sz w:val="18"/>
-          <w:szCs w:val="18"/>
-        </w:rPr>
-        <w:t>monitoring</w:t>
-      </w:r>
-      <w:r>
-        <w:rPr>
-          <w:rFonts w:ascii="Verdana" w:hAnsi="Verdana"/>
-          <w:sz w:val="18"/>
-          <w:szCs w:val="18"/>
-        </w:rPr>
-        <w:t xml:space="preserve"> stock performance, &amp; reviewing</w:t>
-      </w:r>
-      <w:r>
-        <w:rPr>
-          <w:rFonts w:ascii="Verdana" w:hAnsi="Verdana"/>
-          <w:sz w:val="18"/>
-          <w:szCs w:val="18"/>
-        </w:rPr>
-        <w:t xml:space="preserve"> corporate governance</w:t>
-      </w:r>
-    </w:p>
-    <w:p>
-      <w:pPr>
-        <w:rPr>
-          <w:rFonts w:ascii="Verdana" w:hAnsi="Verdana"/>
-          <w:sz w:val="18"/>
-          <w:szCs w:val="18"/>
-        </w:rPr>
-      </w:pPr>
-    </w:p>
-    <w:p>
-      <w:pPr>
-        <w:ind w:left="-720" w:right="-720"/>
-        <w:rPr>
-          <w:rFonts w:ascii="Verdana" w:hAnsi="Verdana"/>
-          <w:b/>
-          <w:sz w:val="18"/>
-          <w:szCs w:val="18"/>
           <w:u w:val="single"/>
         </w:rPr>
-      </w:pPr>
-      <w:r>
-        <w:rPr>
-          <w:rFonts w:ascii="Verdana" w:hAnsi="Verdana"/>
-          <w:b/>
-          <w:sz w:val="18"/>
-          <w:szCs w:val="18"/>
-          <w:u w:val="single"/>
-        </w:rPr>
-        <w:t>COMPUTER SKILLS</w:t>
+        <w:t>COMPETENCIES</w:t>
       </w:r>
     </w:p>
     <w:p>
@@ -826,104 +751,7 @@
           <w:szCs w:val="18"/>
         </w:rPr>
         <w:lastRenderedPageBreak/>
-        <w:t xml:space="preserve">Microsoft Excel </w:t>
-      </w:r>
-    </w:p>
-    <w:p>
-      <w:pPr>
-        <w:pStyle w:val="ListParagraph"/>
-        <w:ind w:left="270" w:right="-720"/>
-        <w:rPr>
-          <w:rFonts w:ascii="Verdana" w:hAnsi="Verdana"/>
-          <w:sz w:val="18"/>
-          <w:szCs w:val="18"/>
-        </w:rPr>
-      </w:pPr>
-      <w:r>
-        <w:rPr>
-          <w:rFonts w:ascii="Verdana" w:hAnsi="Verdana"/>
-          <w:sz w:val="18"/>
-          <w:szCs w:val="18"/>
-        </w:rPr>
-        <w:tab/>
-      </w:r>
-      <w:r>
-        <w:rPr>
-          <w:rFonts w:ascii="Verdana" w:hAnsi="Verdana"/>
-          <w:sz w:val="18"/>
-          <w:szCs w:val="18"/>
-        </w:rPr>
-        <w:t xml:space="preserve">- </w:t>
-      </w:r>
-      <w:r>
-        <w:rPr>
-          <w:rFonts w:ascii="Verdana" w:hAnsi="Verdana"/>
-          <w:sz w:val="18"/>
-          <w:szCs w:val="18"/>
-        </w:rPr>
-        <w:t>M</w:t>
-      </w:r>
-      <w:r>
-        <w:rPr>
-          <w:rFonts w:ascii="Verdana" w:hAnsi="Verdana"/>
-          <w:sz w:val="18"/>
-          <w:szCs w:val="18"/>
-        </w:rPr>
-        <w:t>acros</w:t>
-      </w:r>
-    </w:p>
-    <w:p>
-      <w:pPr>
-        <w:pStyle w:val="ListParagraph"/>
-        <w:ind w:left="270" w:right="-720"/>
-        <w:rPr>
-          <w:rFonts w:ascii="Verdana" w:hAnsi="Verdana"/>
-          <w:sz w:val="18"/>
-          <w:szCs w:val="18"/>
-        </w:rPr>
-      </w:pPr>
-      <w:r>
-        <w:rPr>
-          <w:rFonts w:ascii="Verdana" w:hAnsi="Verdana"/>
-          <w:sz w:val="18"/>
-          <w:szCs w:val="18"/>
-        </w:rPr>
-        <w:tab/>
-      </w:r>
-      <w:r>
-        <w:rPr>
-          <w:rFonts w:ascii="Verdana" w:hAnsi="Verdana"/>
-          <w:sz w:val="18"/>
-          <w:szCs w:val="18"/>
-        </w:rPr>
-        <w:t>- Pivot Tables</w:t>
-      </w:r>
-    </w:p>
-    <w:p>
-      <w:pPr>
-        <w:pStyle w:val="ListParagraph"/>
-        <w:ind w:left="270" w:right="-720"/>
-        <w:rPr>
-          <w:rFonts w:ascii="Verdana" w:hAnsi="Verdana"/>
-          <w:sz w:val="18"/>
-          <w:szCs w:val="18"/>
-        </w:rPr>
-      </w:pPr>
-      <w:r>
-        <w:rPr>
-          <w:rFonts w:ascii="Verdana" w:hAnsi="Verdana"/>
-          <w:sz w:val="18"/>
-          <w:szCs w:val="18"/>
-        </w:rPr>
-        <w:tab/>
-      </w:r>
-      <w:r>
-        <w:rPr>
-          <w:rFonts w:ascii="Verdana" w:hAnsi="Verdana"/>
-          <w:sz w:val="18"/>
-          <w:szCs w:val="18"/>
-        </w:rPr>
-        <w:t>-VLOOKUP</w:t>
+        <w:t>Hyperion Financial Reporting</w:t>
       </w:r>
     </w:p>
     <w:p>
@@ -933,10 +761,49 @@
           <w:ilvl w:val="0"/>
           <w:numId w:val="1"/>
         </w:numPr>
-        <w:tabs>
-          <w:tab w:val="left" w:pos="270"/>
-        </w:tabs>
-        <w:ind w:left="360" w:right="-720" w:firstLine="0"/>
+        <w:ind w:left="270" w:right="-720" w:hanging="270"/>
+        <w:rPr>
+          <w:rFonts w:ascii="Verdana" w:hAnsi="Verdana"/>
+          <w:sz w:val="18"/>
+          <w:szCs w:val="18"/>
+        </w:rPr>
+      </w:pPr>
+      <w:r>
+        <w:rPr>
+          <w:rFonts w:ascii="Verdana" w:hAnsi="Verdana"/>
+          <w:sz w:val="18"/>
+          <w:szCs w:val="18"/>
+        </w:rPr>
+        <w:t>Oracle SAP</w:t>
+      </w:r>
+      <w:r>
+        <w:rPr>
+          <w:rFonts w:ascii="Verdana" w:hAnsi="Verdana"/>
+          <w:sz w:val="18"/>
+          <w:szCs w:val="18"/>
+        </w:rPr>
+        <w:t xml:space="preserve">     </w:t>
+      </w:r>
+    </w:p>
+    <w:p>
+      <w:pPr>
+        <w:pStyle w:val="ListParagraph"/>
+        <w:ind w:left="270" w:right="-720"/>
+        <w:rPr>
+          <w:rFonts w:ascii="Verdana" w:hAnsi="Verdana"/>
+          <w:sz w:val="18"/>
+          <w:szCs w:val="18"/>
+        </w:rPr>
+      </w:pPr>
+    </w:p>
+    <w:p>
+      <w:pPr>
+        <w:pStyle w:val="ListParagraph"/>
+        <w:numPr>
+          <w:ilvl w:val="0"/>
+          <w:numId w:val="1"/>
+        </w:numPr>
+        <w:ind w:left="270" w:right="-720" w:hanging="270"/>
         <w:rPr>
           <w:rFonts w:ascii="Verdana" w:hAnsi="Verdana"/>
           <w:sz w:val="18"/>
@@ -952,6 +819,40 @@
         <w:lastRenderedPageBreak/>
         <w:t xml:space="preserve">SunGard Trust Systems </w:t>
       </w:r>
+    </w:p>
+    <w:p>
+      <w:pPr>
+        <w:pStyle w:val="ListParagraph"/>
+        <w:numPr>
+          <w:ilvl w:val="0"/>
+          <w:numId w:val="1"/>
+        </w:numPr>
+        <w:ind w:left="270" w:right="-720" w:hanging="270"/>
+        <w:rPr>
+          <w:rFonts w:ascii="Verdana" w:hAnsi="Verdana"/>
+          <w:sz w:val="18"/>
+          <w:szCs w:val="18"/>
+        </w:rPr>
+      </w:pPr>
+      <w:r>
+        <w:rPr>
+          <w:rFonts w:ascii="Verdana" w:hAnsi="Verdana"/>
+          <w:sz w:val="18"/>
+          <w:szCs w:val="18"/>
+        </w:rPr>
+        <w:t>PeopleSoft Financial Systems</w:t>
+      </w:r>
+    </w:p>
+    <w:p>
+      <w:pPr>
+        <w:pStyle w:val="ListParagraph"/>
+        <w:ind w:left="270" w:right="-720"/>
+        <w:rPr>
+          <w:rFonts w:ascii="Verdana" w:hAnsi="Verdana"/>
+          <w:sz w:val="18"/>
+          <w:szCs w:val="18"/>
+        </w:rPr>
+      </w:pPr>
     </w:p>
     <w:p>
       <w:pPr>
@@ -963,63 +864,6 @@
         <w:ind w:right="-720"/>
         <w:rPr>
           <w:rFonts w:ascii="Verdana" w:hAnsi="Verdana"/>
-          <w:sz w:val="18"/>
-          <w:szCs w:val="18"/>
-        </w:rPr>
-      </w:pPr>
-      <w:r>
-        <w:rPr>
-          <w:rFonts w:ascii="Verdana" w:hAnsi="Verdana"/>
-          <w:sz w:val="18"/>
-          <w:szCs w:val="18"/>
-        </w:rPr>
-        <w:t>Microsoft Visio</w:t>
-      </w:r>
-    </w:p>
-    <w:p>
-      <w:pPr>
-        <w:pStyle w:val="ListParagraph"/>
-        <w:numPr>
-          <w:ilvl w:val="0"/>
-          <w:numId w:val="1"/>
-        </w:numPr>
-        <w:ind w:right="-720"/>
-        <w:rPr>
-          <w:rFonts w:ascii="Verdana" w:hAnsi="Verdana"/>
-          <w:sz w:val="18"/>
-          <w:szCs w:val="18"/>
-        </w:rPr>
-      </w:pPr>
-      <w:r>
-        <w:rPr>
-          <w:rFonts w:ascii="Verdana" w:hAnsi="Verdana"/>
-          <w:sz w:val="18"/>
-          <w:szCs w:val="18"/>
-        </w:rPr>
-        <w:t>Microsoft Dynamics GP</w:t>
-      </w:r>
-    </w:p>
-    <w:p>
-      <w:pPr>
-        <w:pStyle w:val="ListParagraph"/>
-        <w:ind w:left="270" w:right="-720"/>
-        <w:rPr>
-          <w:rFonts w:ascii="Verdana" w:hAnsi="Verdana"/>
-          <w:sz w:val="18"/>
-          <w:szCs w:val="18"/>
-        </w:rPr>
-      </w:pPr>
-    </w:p>
-    <w:p>
-      <w:pPr>
-        <w:pStyle w:val="ListParagraph"/>
-        <w:numPr>
-          <w:ilvl w:val="0"/>
-          <w:numId w:val="1"/>
-        </w:numPr>
-        <w:ind w:right="-720"/>
-        <w:rPr>
-          <w:rFonts w:ascii="Verdana" w:hAnsi="Verdana"/>
           <w:b/>
           <w:sz w:val="18"/>
           <w:szCs w:val="18"/>
@@ -1032,7 +876,15 @@
           <w:szCs w:val="18"/>
         </w:rPr>
         <w:lastRenderedPageBreak/>
-        <w:t>Bloomberg Professional</w:t>
+        <w:t>Microsoft Acces</w:t>
+      </w:r>
+      <w:r>
+        <w:rPr>
+          <w:rFonts w:ascii="Verdana" w:hAnsi="Verdana"/>
+          <w:sz w:val="18"/>
+          <w:szCs w:val="18"/>
+        </w:rPr>
+        <w:t>s</w:t>
       </w:r>
     </w:p>
     <w:p>
@@ -1063,21 +915,48 @@
           <w:sz w:val="18"/>
           <w:szCs w:val="18"/>
         </w:rPr>
-        <w:t>Microsoft Acces</w:t>
-      </w:r>
-      <w:r>
-        <w:rPr>
-          <w:rFonts w:ascii="Verdana" w:hAnsi="Verdana"/>
-          <w:sz w:val="18"/>
-          <w:szCs w:val="18"/>
-        </w:rPr>
-        <w:t>s</w:t>
-      </w:r>
+        <w:t>Bloomberg Professional</w:t>
+      </w:r>
+    </w:p>
+    <w:p>
+      <w:pPr>
+        <w:ind w:left="-720"/>
+        <w:rPr>
+          <w:rFonts w:ascii="Verdana" w:hAnsi="Verdana"/>
+          <w:b/>
+          <w:sz w:val="18"/>
+          <w:szCs w:val="18"/>
+          <w:u w:val="single"/>
+        </w:rPr>
+      </w:pPr>
+      <w:r>
+        <w:rPr>
+          <w:rFonts w:ascii="Verdana" w:hAnsi="Verdana"/>
+          <w:b/>
+          <w:sz w:val="18"/>
+          <w:szCs w:val="18"/>
+          <w:u w:val="single"/>
+        </w:rPr>
+        <w:lastRenderedPageBreak/>
+        <w:t>WORK HISTORY</w:t>
+      </w:r>
+    </w:p>
+    <w:p>
+      <w:pPr>
+        <w:ind w:left="-720"/>
+        <w:rPr>
+          <w:rFonts w:ascii="Verdana" w:hAnsi="Verdana"/>
+          <w:b/>
+          <w:sz w:val="18"/>
+          <w:szCs w:val="18"/>
+          <w:u w:val="single"/>
+        </w:rPr>
+      </w:pPr>
     </w:p>
     <w:p>
       <w:pPr>
         <w:tabs>
-          <w:tab w:val="right" w:pos="10800"/>
+          <w:tab w:val="left" w:pos="6570"/>
         </w:tabs>
         <w:rPr>
           <w:rFonts w:ascii="Verdana" w:hAnsi="Verdana"/>
@@ -1088,71 +967,11 @@
       <w:r>
         <w:rPr>
           <w:rFonts w:ascii="Verdana" w:hAnsi="Verdana"/>
-          <w:sz w:val="18"/>
-          <w:szCs w:val="18"/>
-        </w:rPr>
-        <w:lastRenderedPageBreak/>
-        <w:tab/>
-      </w:r>
-      <w:r>
-        <w:rPr>
-          <w:rFonts w:ascii="Verdana" w:hAnsi="Verdana"/>
-          <w:sz w:val="18"/>
-          <w:szCs w:val="18"/>
-        </w:rPr>
-        <w:tab/>
-      </w:r>
-    </w:p>
-    <w:p>
-      <w:pPr>
-        <w:ind w:left="-720"/>
-        <w:rPr>
-          <w:rFonts w:ascii="Verdana" w:hAnsi="Verdana"/>
           <w:b/>
           <w:sz w:val="18"/>
           <w:szCs w:val="18"/>
-          <w:u w:val="single"/>
-        </w:rPr>
-      </w:pPr>
-      <w:r>
-        <w:rPr>
-          <w:rFonts w:ascii="Verdana" w:hAnsi="Verdana"/>
-          <w:b/>
-          <w:sz w:val="18"/>
-          <w:szCs w:val="18"/>
-          <w:u w:val="single"/>
-        </w:rPr>
-        <w:t>WORK HISTORY</w:t>
-      </w:r>
-    </w:p>
-    <w:p>
-      <w:pPr>
-        <w:ind w:left="-720"/>
-        <w:rPr>
-          <w:rFonts w:ascii="Verdana" w:hAnsi="Verdana"/>
-          <w:b/>
-          <w:sz w:val="18"/>
-          <w:szCs w:val="18"/>
-          <w:u w:val="single"/>
-        </w:rPr>
-      </w:pPr>
-    </w:p>
-    <w:p>
-      <w:pPr>
-        <w:rPr>
-          <w:rFonts w:ascii="Verdana" w:hAnsi="Verdana"/>
-          <w:sz w:val="18"/>
-          <w:szCs w:val="18"/>
-        </w:rPr>
-      </w:pPr>
-      <w:r>
-        <w:rPr>
-          <w:rFonts w:ascii="Verdana" w:hAnsi="Verdana"/>
-          <w:b/>
-          <w:sz w:val="18"/>
-          <w:szCs w:val="18"/>
-        </w:rPr>
-        <w:t>Trade Settlement Specialist-</w:t>
+        </w:rPr>
+        <w:t>Associate Staff Accountant-</w:t>
       </w:r>
       <w:r>
         <w:rPr>
@@ -1162,7 +981,6 @@
         </w:rPr>
         <w:t xml:space="preserve"> </w:t>
       </w:r>
-      <w:proofErr w:type="spellStart"/>
       <w:r>
         <w:rPr>
           <w:rFonts w:ascii="Verdana" w:hAnsi="Verdana"/>
@@ -1170,17 +988,7 @@
           <w:sz w:val="18"/>
           <w:szCs w:val="18"/>
         </w:rPr>
-        <w:t>GreatBanc</w:t>
-      </w:r>
-      <w:proofErr w:type="spellEnd"/>
-      <w:r>
-        <w:rPr>
-          <w:rFonts w:ascii="Verdana" w:hAnsi="Verdana"/>
-          <w:i/>
-          <w:sz w:val="18"/>
-          <w:szCs w:val="18"/>
-        </w:rPr>
-        <w:t xml:space="preserve"> Trust Company</w:t>
+        <w:t xml:space="preserve">Exelon Corporation         </w:t>
       </w:r>
       <w:r>
         <w:rPr>
@@ -1217,7 +1025,7 @@
           <w:sz w:val="18"/>
           <w:szCs w:val="18"/>
         </w:rPr>
-        <w:t>September 2014- Present</w:t>
+        <w:t>May 2015- Present</w:t>
       </w:r>
     </w:p>
     <w:p>
@@ -1238,23 +1046,7 @@
           <w:sz w:val="18"/>
           <w:szCs w:val="18"/>
         </w:rPr>
-        <w:t>Ensure equity an</w:t>
-      </w:r>
-      <w:r>
-        <w:rPr>
-          <w:rFonts w:ascii="Verdana" w:hAnsi="Verdana"/>
-          <w:sz w:val="18"/>
-          <w:szCs w:val="18"/>
-        </w:rPr>
-        <w:t>d fixed income trades</w:t>
-      </w:r>
-      <w:r>
-        <w:rPr>
-          <w:rFonts w:ascii="Verdana" w:hAnsi="Verdana"/>
-          <w:sz w:val="18"/>
-          <w:szCs w:val="18"/>
-        </w:rPr>
-        <w:t xml:space="preserve"> are accurate and settled within all necessary systems and reconciled daily </w:t>
+        <w:t>Perform day-to-day activities associated with the monthly financial statement close process</w:t>
       </w:r>
     </w:p>
     <w:p>
@@ -1275,7 +1067,7 @@
           <w:sz w:val="18"/>
           <w:szCs w:val="18"/>
         </w:rPr>
-        <w:t xml:space="preserve">Research and resolve trade posting errors </w:t>
+        <w:t>Process intercompany billings and lead monthly revenue meeting</w:t>
       </w:r>
     </w:p>
     <w:p>
@@ -1296,7 +1088,7 @@
           <w:sz w:val="18"/>
           <w:szCs w:val="18"/>
         </w:rPr>
-        <w:t xml:space="preserve">Affirm equity and fixed income trades for settlement </w:t>
+        <w:t>Fulfill ad hoc requests from various internal and external sources to support decision-making and provide necessary insight to leadership</w:t>
       </w:r>
     </w:p>
     <w:p>
@@ -1317,127 +1109,31 @@
           <w:sz w:val="18"/>
           <w:szCs w:val="18"/>
         </w:rPr>
-        <w:t xml:space="preserve">Follow up on failed trades </w:t>
-      </w:r>
-    </w:p>
-    <w:p>
-      <w:pPr>
-        <w:rPr>
-          <w:rFonts w:ascii="Verdana" w:hAnsi="Verdana"/>
-          <w:b/>
-          <w:sz w:val="18"/>
-          <w:szCs w:val="18"/>
-        </w:rPr>
-      </w:pPr>
-    </w:p>
-    <w:p>
-      <w:pPr>
-        <w:rPr>
-          <w:rFonts w:ascii="Verdana" w:hAnsi="Verdana"/>
-          <w:sz w:val="18"/>
-          <w:szCs w:val="18"/>
-        </w:rPr>
-      </w:pPr>
-      <w:r>
-        <w:rPr>
-          <w:rFonts w:ascii="Verdana" w:hAnsi="Verdana"/>
-          <w:b/>
-          <w:sz w:val="18"/>
-          <w:szCs w:val="18"/>
-        </w:rPr>
-        <w:t>Cash Management</w:t>
-      </w:r>
-      <w:r>
-        <w:rPr>
-          <w:rFonts w:ascii="Verdana" w:hAnsi="Verdana"/>
-          <w:b/>
-          <w:sz w:val="18"/>
-          <w:szCs w:val="18"/>
-        </w:rPr>
-        <w:t xml:space="preserve"> Specialist</w:t>
-      </w:r>
-      <w:r>
-        <w:rPr>
-          <w:rFonts w:ascii="Verdana" w:hAnsi="Verdana"/>
-          <w:b/>
-          <w:sz w:val="18"/>
-          <w:szCs w:val="18"/>
-        </w:rPr>
-        <w:t>-</w:t>
-      </w:r>
-      <w:r>
-        <w:rPr>
-          <w:rFonts w:ascii="Verdana" w:hAnsi="Verdana"/>
-          <w:sz w:val="18"/>
-          <w:szCs w:val="18"/>
-        </w:rPr>
-        <w:t xml:space="preserve"> </w:t>
-      </w:r>
-      <w:proofErr w:type="spellStart"/>
-      <w:r>
-        <w:rPr>
-          <w:rFonts w:ascii="Verdana" w:hAnsi="Verdana"/>
-          <w:i/>
-          <w:sz w:val="18"/>
-          <w:szCs w:val="18"/>
-        </w:rPr>
-        <w:t>GreatBanc</w:t>
-      </w:r>
-      <w:proofErr w:type="spellEnd"/>
-      <w:r>
-        <w:rPr>
-          <w:rFonts w:ascii="Verdana" w:hAnsi="Verdana"/>
-          <w:i/>
-          <w:sz w:val="18"/>
-          <w:szCs w:val="18"/>
-        </w:rPr>
-        <w:t xml:space="preserve"> Trust Company</w:t>
-      </w:r>
-      <w:r>
-        <w:rPr>
-          <w:rFonts w:ascii="Verdana" w:hAnsi="Verdana"/>
-          <w:i/>
-          <w:sz w:val="18"/>
-          <w:szCs w:val="18"/>
-        </w:rPr>
-        <w:tab/>
-      </w:r>
-      <w:r>
-        <w:rPr>
-          <w:rFonts w:ascii="Verdana" w:hAnsi="Verdana"/>
-          <w:i/>
-          <w:sz w:val="18"/>
-          <w:szCs w:val="18"/>
-        </w:rPr>
-        <w:tab/>
-      </w:r>
-      <w:r>
-        <w:rPr>
-          <w:rFonts w:ascii="Verdana" w:hAnsi="Verdana"/>
-          <w:b/>
-          <w:i/>
-          <w:sz w:val="18"/>
-          <w:szCs w:val="18"/>
-        </w:rPr>
-        <w:t xml:space="preserve"> </w:t>
-      </w:r>
-      <w:r>
-        <w:rPr>
-          <w:rFonts w:ascii="Verdana" w:hAnsi="Verdana"/>
-          <w:i/>
-          <w:sz w:val="18"/>
-          <w:szCs w:val="18"/>
-        </w:rPr>
-        <w:t xml:space="preserve">July 2013 - </w:t>
-      </w:r>
-      <w:r>
-        <w:rPr>
-          <w:rFonts w:ascii="Verdana" w:hAnsi="Verdana"/>
-          <w:i/>
-          <w:sz w:val="18"/>
-          <w:szCs w:val="18"/>
-        </w:rPr>
-        <w:t>September 2014</w:t>
+        <w:t>Serve as volunteer Technology Amb</w:t>
+      </w:r>
+      <w:r>
+        <w:rPr>
+          <w:rFonts w:ascii="Verdana" w:hAnsi="Verdana"/>
+          <w:sz w:val="18"/>
+          <w:szCs w:val="18"/>
+        </w:rPr>
+        <w:t>assador looking to advance tech</w:t>
+      </w:r>
+      <w:r>
+        <w:rPr>
+          <w:rFonts w:ascii="Verdana" w:hAnsi="Verdana"/>
+          <w:sz w:val="18"/>
+          <w:szCs w:val="18"/>
+        </w:rPr>
+        <w:t xml:space="preserve">nical proficiency </w:t>
+      </w:r>
+      <w:r>
+        <w:rPr>
+          <w:rFonts w:ascii="Verdana" w:hAnsi="Verdana"/>
+          <w:sz w:val="18"/>
+          <w:szCs w:val="18"/>
+        </w:rPr>
+        <w:t xml:space="preserve">within my group  </w:t>
       </w:r>
     </w:p>
     <w:p>
@@ -1458,7 +1154,149 @@
           <w:sz w:val="18"/>
           <w:szCs w:val="18"/>
         </w:rPr>
-        <w:t>Maintain and gather documentation for wire transfers and transactions</w:t>
+        <w:t>Implement process improvements and utilize technology to automate tasks and increase efficiency and accuracy</w:t>
+      </w:r>
+    </w:p>
+    <w:p>
+      <w:pPr>
+        <w:rPr>
+          <w:rFonts w:ascii="Verdana" w:hAnsi="Verdana"/>
+          <w:b/>
+          <w:sz w:val="18"/>
+          <w:szCs w:val="18"/>
+        </w:rPr>
+      </w:pPr>
+    </w:p>
+    <w:p>
+      <w:pPr>
+        <w:rPr>
+          <w:rFonts w:ascii="Verdana" w:hAnsi="Verdana"/>
+          <w:i/>
+          <w:sz w:val="18"/>
+          <w:szCs w:val="18"/>
+        </w:rPr>
+      </w:pPr>
+      <w:r>
+        <w:rPr>
+          <w:rFonts w:ascii="Verdana" w:hAnsi="Verdana"/>
+          <w:b/>
+          <w:sz w:val="18"/>
+          <w:szCs w:val="18"/>
+        </w:rPr>
+        <w:t>Operations Specialist</w:t>
+      </w:r>
+      <w:r>
+        <w:rPr>
+          <w:rFonts w:ascii="Verdana" w:hAnsi="Verdana"/>
+          <w:b/>
+          <w:sz w:val="18"/>
+          <w:szCs w:val="18"/>
+        </w:rPr>
+        <w:t>-</w:t>
+      </w:r>
+      <w:r>
+        <w:rPr>
+          <w:rFonts w:ascii="Verdana" w:hAnsi="Verdana"/>
+          <w:sz w:val="18"/>
+          <w:szCs w:val="18"/>
+        </w:rPr>
+        <w:t xml:space="preserve"> </w:t>
+      </w:r>
+      <w:proofErr w:type="spellStart"/>
+      <w:r>
+        <w:rPr>
+          <w:rFonts w:ascii="Verdana" w:hAnsi="Verdana"/>
+          <w:i/>
+          <w:sz w:val="18"/>
+          <w:szCs w:val="18"/>
+        </w:rPr>
+        <w:t>GreatBanc</w:t>
+      </w:r>
+      <w:proofErr w:type="spellEnd"/>
+      <w:r>
+        <w:rPr>
+          <w:rFonts w:ascii="Verdana" w:hAnsi="Verdana"/>
+          <w:i/>
+          <w:sz w:val="18"/>
+          <w:szCs w:val="18"/>
+        </w:rPr>
+        <w:t xml:space="preserve"> Trust Company</w:t>
+      </w:r>
+      <w:r>
+        <w:rPr>
+          <w:rFonts w:ascii="Verdana" w:hAnsi="Verdana"/>
+          <w:i/>
+          <w:sz w:val="18"/>
+          <w:szCs w:val="18"/>
+        </w:rPr>
+        <w:tab/>
+      </w:r>
+      <w:r>
+        <w:rPr>
+          <w:rFonts w:ascii="Verdana" w:hAnsi="Verdana"/>
+          <w:i/>
+          <w:sz w:val="18"/>
+          <w:szCs w:val="18"/>
+        </w:rPr>
+        <w:tab/>
+      </w:r>
+      <w:r>
+        <w:rPr>
+          <w:rFonts w:ascii="Verdana" w:hAnsi="Verdana"/>
+          <w:b/>
+          <w:i/>
+          <w:sz w:val="18"/>
+          <w:szCs w:val="18"/>
+        </w:rPr>
+        <w:t xml:space="preserve"> </w:t>
+      </w:r>
+      <w:r>
+        <w:rPr>
+          <w:rFonts w:ascii="Verdana" w:hAnsi="Verdana"/>
+          <w:b/>
+          <w:i/>
+          <w:sz w:val="18"/>
+          <w:szCs w:val="18"/>
+        </w:rPr>
+        <w:t xml:space="preserve">          </w:t>
+      </w:r>
+      <w:r>
+        <w:rPr>
+          <w:rFonts w:ascii="Verdana" w:hAnsi="Verdana"/>
+          <w:b/>
+          <w:i/>
+          <w:sz w:val="18"/>
+          <w:szCs w:val="18"/>
+        </w:rPr>
+        <w:tab/>
+      </w:r>
+      <w:r>
+        <w:rPr>
+          <w:rFonts w:ascii="Verdana" w:hAnsi="Verdana"/>
+          <w:b/>
+          <w:i/>
+          <w:sz w:val="18"/>
+          <w:szCs w:val="18"/>
+        </w:rPr>
+        <w:tab/>
+      </w:r>
+      <w:r>
+        <w:rPr>
+          <w:rFonts w:ascii="Verdana" w:hAnsi="Verdana"/>
+          <w:i/>
+          <w:sz w:val="18"/>
+          <w:szCs w:val="18"/>
+        </w:rPr>
+        <w:t xml:space="preserve">July 2013 - </w:t>
+      </w:r>
+      <w:r>
+        <w:rPr>
+          <w:rFonts w:ascii="Verdana" w:hAnsi="Verdana"/>
+          <w:i/>
+          <w:sz w:val="18"/>
+          <w:szCs w:val="18"/>
+        </w:rPr>
+        <w:t>April 2015</w:t>
       </w:r>
     </w:p>
     <w:p>
@@ -1500,23 +1338,7 @@
           <w:sz w:val="18"/>
           <w:szCs w:val="18"/>
         </w:rPr>
-        <w:t>Process d</w:t>
-      </w:r>
-      <w:r>
-        <w:rPr>
-          <w:rFonts w:ascii="Verdana" w:hAnsi="Verdana"/>
-          <w:sz w:val="18"/>
-          <w:szCs w:val="18"/>
-        </w:rPr>
-        <w:t>aily outgoing and incoming wire transfers</w:t>
-      </w:r>
-      <w:r>
-        <w:rPr>
-          <w:rFonts w:ascii="Verdana" w:hAnsi="Verdana"/>
-          <w:sz w:val="18"/>
-          <w:szCs w:val="18"/>
-        </w:rPr>
-        <w:t xml:space="preserve"> and ACH payments</w:t>
+        <w:t>Reconcile trade activity for equity, fixed income, and mutual fund securities.</w:t>
       </w:r>
     </w:p>
     <w:p>
@@ -1537,7 +1359,7 @@
           <w:sz w:val="18"/>
           <w:szCs w:val="18"/>
         </w:rPr>
-        <w:t xml:space="preserve">Compile monthly outstanding check reports </w:t>
+        <w:t xml:space="preserve">Research and resolve trade posting errors </w:t>
       </w:r>
     </w:p>
     <w:p>
@@ -1558,7 +1380,7 @@
           <w:sz w:val="18"/>
           <w:szCs w:val="18"/>
         </w:rPr>
-        <w:t>Cross-train coworkers and develop procedures</w:t>
+        <w:t xml:space="preserve">Oversee securities transactions from time of execution through settlement. </w:t>
       </w:r>
     </w:p>
     <w:p>
@@ -1579,15 +1401,7 @@
           <w:sz w:val="18"/>
           <w:szCs w:val="18"/>
         </w:rPr>
-        <w:t xml:space="preserve">Prepare month-end reports for internal </w:t>
-      </w:r>
-      <w:r>
-        <w:rPr>
-          <w:rFonts w:ascii="Verdana" w:hAnsi="Verdana"/>
-          <w:sz w:val="18"/>
-          <w:szCs w:val="18"/>
-        </w:rPr>
-        <w:t>audit</w:t>
+        <w:t>Cross-train coworkers and develop procedures</w:t>
       </w:r>
     </w:p>
     <w:p>
@@ -1608,43 +1422,62 @@
           <w:sz w:val="18"/>
           <w:szCs w:val="18"/>
         </w:rPr>
-        <w:t xml:space="preserve">Reference OFAC </w:t>
-      </w:r>
-      <w:r>
-        <w:rPr>
-          <w:rFonts w:ascii="Verdana" w:hAnsi="Verdana"/>
-          <w:sz w:val="18"/>
-          <w:szCs w:val="18"/>
-        </w:rPr>
-        <w:t>SDN list to ensure accounts are eligible to conduct business</w:t>
-      </w:r>
-      <w:r>
-        <w:rPr>
-          <w:rFonts w:ascii="Verdana" w:hAnsi="Verdana"/>
-          <w:sz w:val="18"/>
-          <w:szCs w:val="18"/>
-        </w:rPr>
-        <w:t xml:space="preserve"> </w:t>
-      </w:r>
-    </w:p>
-    <w:p>
-      <w:pPr>
+        <w:t>Maintain and gather documentation for wire transfers and transactions</w:t>
+      </w:r>
+    </w:p>
+    <w:p>
+      <w:pPr>
+        <w:ind w:left="720"/>
+        <w:rPr>
+          <w:rFonts w:ascii="Verdana" w:hAnsi="Verdana"/>
+          <w:sz w:val="18"/>
+          <w:szCs w:val="18"/>
+        </w:rPr>
+      </w:pPr>
+    </w:p>
+    <w:p>
+      <w:pPr>
+        <w:rPr>
+          <w:rFonts w:ascii="Verdana" w:hAnsi="Verdana"/>
+          <w:i/>
+          <w:sz w:val="18"/>
+          <w:szCs w:val="18"/>
+        </w:rPr>
+      </w:pPr>
+      <w:r>
         <w:rPr>
           <w:rFonts w:ascii="Verdana" w:hAnsi="Verdana"/>
           <w:b/>
           <w:sz w:val="18"/>
           <w:szCs w:val="18"/>
         </w:rPr>
-      </w:pPr>
-    </w:p>
-    <w:p>
-      <w:pPr>
-        <w:rPr>
-          <w:rFonts w:ascii="Verdana" w:hAnsi="Verdana"/>
-          <w:sz w:val="18"/>
-          <w:szCs w:val="18"/>
-        </w:rPr>
-      </w:pPr>
+        <w:t xml:space="preserve">Intern- </w:t>
+      </w:r>
+      <w:r>
+        <w:rPr>
+          <w:rFonts w:ascii="Verdana" w:hAnsi="Verdana"/>
+          <w:i/>
+          <w:sz w:val="18"/>
+          <w:szCs w:val="18"/>
+        </w:rPr>
+        <w:t>Car Guy Garage, Inc</w:t>
+      </w:r>
+      <w:r>
+        <w:rPr>
+          <w:rFonts w:ascii="Verdana" w:hAnsi="Verdana"/>
+          <w:sz w:val="18"/>
+          <w:szCs w:val="18"/>
+        </w:rPr>
+        <w:t>.</w:t>
+      </w:r>
+      <w:r>
+        <w:rPr>
+          <w:rFonts w:ascii="Verdana" w:hAnsi="Verdana"/>
+          <w:sz w:val="18"/>
+          <w:szCs w:val="18"/>
+        </w:rPr>
+        <w:t xml:space="preserve">   </w:t>
+      </w:r>
       <w:r>
         <w:rPr>
           <w:rFonts w:ascii="Verdana" w:hAnsi="Verdana"/>
@@ -1652,141 +1485,7 @@
           <w:sz w:val="18"/>
           <w:szCs w:val="18"/>
         </w:rPr>
-        <w:t>Ice Hockey Official</w:t>
-      </w:r>
-      <w:r>
-        <w:rPr>
-          <w:rFonts w:ascii="Verdana" w:hAnsi="Verdana"/>
-          <w:b/>
-          <w:sz w:val="18"/>
-          <w:szCs w:val="18"/>
-        </w:rPr>
-        <w:t>-</w:t>
-      </w:r>
-      <w:r>
-        <w:rPr>
-          <w:rFonts w:ascii="Verdana" w:hAnsi="Verdana"/>
-          <w:sz w:val="18"/>
-          <w:szCs w:val="18"/>
-        </w:rPr>
-        <w:t xml:space="preserve"> </w:t>
-      </w:r>
-      <w:r>
-        <w:rPr>
-          <w:rFonts w:ascii="Verdana" w:hAnsi="Verdana"/>
-          <w:i/>
-          <w:sz w:val="18"/>
-          <w:szCs w:val="18"/>
-        </w:rPr>
-        <w:t>USA Hockey</w:t>
-      </w:r>
-      <w:r>
-        <w:rPr>
-          <w:rFonts w:ascii="Verdana" w:hAnsi="Verdana"/>
-          <w:b/>
-          <w:sz w:val="18"/>
-          <w:szCs w:val="18"/>
-        </w:rPr>
         <w:tab/>
-      </w:r>
-      <w:r>
-        <w:rPr>
-          <w:rFonts w:ascii="Verdana" w:hAnsi="Verdana"/>
-          <w:b/>
-          <w:sz w:val="18"/>
-          <w:szCs w:val="18"/>
-        </w:rPr>
-        <w:tab/>
-      </w:r>
-      <w:r>
-        <w:rPr>
-          <w:rFonts w:ascii="Verdana" w:hAnsi="Verdana"/>
-          <w:b/>
-          <w:sz w:val="18"/>
-          <w:szCs w:val="18"/>
-        </w:rPr>
-        <w:tab/>
-      </w:r>
-      <w:r>
-        <w:rPr>
-          <w:rFonts w:ascii="Verdana" w:hAnsi="Verdana"/>
-          <w:b/>
-          <w:sz w:val="18"/>
-          <w:szCs w:val="18"/>
-        </w:rPr>
-        <w:tab/>
-      </w:r>
-      <w:r>
-        <w:rPr>
-          <w:rFonts w:ascii="Verdana" w:hAnsi="Verdana"/>
-          <w:b/>
-          <w:sz w:val="18"/>
-          <w:szCs w:val="18"/>
-        </w:rPr>
-        <w:tab/>
-      </w:r>
-      <w:r>
-        <w:rPr>
-          <w:rFonts w:ascii="Verdana" w:hAnsi="Verdana"/>
-          <w:i/>
-          <w:sz w:val="18"/>
-          <w:szCs w:val="18"/>
-        </w:rPr>
-        <w:t>October 2012 - Present</w:t>
-      </w:r>
-    </w:p>
-    <w:p>
-      <w:pPr>
-        <w:ind w:left="720"/>
-        <w:rPr>
-          <w:rFonts w:ascii="Verdana" w:hAnsi="Verdana"/>
-          <w:sz w:val="18"/>
-          <w:szCs w:val="18"/>
-        </w:rPr>
-      </w:pPr>
-    </w:p>
-    <w:p>
-      <w:pPr>
-        <w:rPr>
-          <w:rFonts w:ascii="Verdana" w:hAnsi="Verdana"/>
-          <w:i/>
-          <w:sz w:val="18"/>
-          <w:szCs w:val="18"/>
-        </w:rPr>
-      </w:pPr>
-      <w:r>
-        <w:rPr>
-          <w:rFonts w:ascii="Verdana" w:hAnsi="Verdana"/>
-          <w:b/>
-          <w:sz w:val="18"/>
-          <w:szCs w:val="18"/>
-        </w:rPr>
-        <w:t xml:space="preserve">Intern- </w:t>
-      </w:r>
-      <w:r>
-        <w:rPr>
-          <w:rFonts w:ascii="Verdana" w:hAnsi="Verdana"/>
-          <w:i/>
-          <w:sz w:val="18"/>
-          <w:szCs w:val="18"/>
-        </w:rPr>
-        <w:t>Car Guy Garage, Inc</w:t>
-      </w:r>
-      <w:r>
-        <w:rPr>
-          <w:rFonts w:ascii="Verdana" w:hAnsi="Verdana"/>
-          <w:sz w:val="18"/>
-          <w:szCs w:val="18"/>
-        </w:rPr>
-        <w:t>.</w:t>
-      </w:r>
-      <w:r>
-        <w:rPr>
-          <w:rFonts w:ascii="Verdana" w:hAnsi="Verdana"/>
-          <w:sz w:val="18"/>
-          <w:szCs w:val="18"/>
-        </w:rPr>
-        <w:t xml:space="preserve">   </w:t>
       </w:r>
       <w:r>
         <w:rPr>
@@ -1861,23 +1560,7 @@
           <w:sz w:val="18"/>
           <w:szCs w:val="18"/>
         </w:rPr>
-        <w:t xml:space="preserve">Managed and updated </w:t>
-      </w:r>
-      <w:r>
-        <w:rPr>
-          <w:rFonts w:ascii="Verdana" w:hAnsi="Verdana"/>
-          <w:sz w:val="18"/>
-          <w:szCs w:val="18"/>
-        </w:rPr>
-        <w:t>tracking system</w:t>
-      </w:r>
-      <w:r>
-        <w:rPr>
-          <w:rFonts w:ascii="Verdana" w:hAnsi="Verdana"/>
-          <w:sz w:val="18"/>
-          <w:szCs w:val="18"/>
-        </w:rPr>
-        <w:t xml:space="preserve"> matching tracking info w/t orders</w:t>
+        <w:t>Managed and oversaw parcel post order tracking system</w:t>
       </w:r>
     </w:p>
     <w:p>
@@ -1898,7 +1581,7 @@
           <w:sz w:val="18"/>
           <w:szCs w:val="18"/>
         </w:rPr>
-        <w:t>Prepared custom quotes and invoices</w:t>
+        <w:t>Organized and added products to website</w:t>
       </w:r>
     </w:p>
     <w:p>
@@ -1919,35 +1602,367 @@
           <w:sz w:val="18"/>
           <w:szCs w:val="18"/>
         </w:rPr>
-        <w:t xml:space="preserve">Followed-up on outstanding orders </w:t>
-      </w:r>
-    </w:p>
-    <w:p>
-      <w:pPr>
+        <w:t>Worked with suppliers to ensure timely deliveries</w:t>
+      </w:r>
+    </w:p>
+    <w:p>
+      <w:pPr>
+        <w:ind w:left="720"/>
+        <w:rPr>
+          <w:rFonts w:ascii="Verdana" w:hAnsi="Verdana"/>
+          <w:sz w:val="18"/>
+          <w:szCs w:val="18"/>
+        </w:rPr>
+      </w:pPr>
+    </w:p>
+    <w:p>
+      <w:pPr>
+        <w:ind w:left="-720"/>
+        <w:rPr>
+          <w:rFonts w:ascii="Verdana" w:hAnsi="Verdana"/>
+          <w:b/>
+          <w:sz w:val="18"/>
+          <w:szCs w:val="18"/>
+          <w:u w:val="single"/>
+        </w:rPr>
+      </w:pPr>
+      <w:r>
+        <w:rPr>
+          <w:rFonts w:ascii="Verdana" w:hAnsi="Verdana"/>
+          <w:b/>
+          <w:sz w:val="18"/>
+          <w:szCs w:val="18"/>
+          <w:u w:val="single"/>
+        </w:rPr>
+        <w:t>ACADEMIC EXPERIENCE</w:t>
+      </w:r>
+    </w:p>
+    <w:p>
+      <w:pPr>
+        <w:ind w:firstLine="720"/>
+        <w:rPr>
+          <w:rFonts w:ascii="Verdana" w:hAnsi="Verdana"/>
+          <w:sz w:val="18"/>
+          <w:szCs w:val="18"/>
+        </w:rPr>
+      </w:pPr>
+      <w:r>
+        <w:rPr>
+          <w:rFonts w:ascii="Verdana" w:hAnsi="Verdana"/>
+          <w:i/>
+          <w:sz w:val="18"/>
+          <w:szCs w:val="18"/>
+        </w:rPr>
+        <w:t>Business Systems Anal</w:t>
+      </w:r>
+      <w:r>
+        <w:rPr>
+          <w:rFonts w:ascii="Verdana" w:hAnsi="Verdana"/>
+          <w:i/>
+          <w:sz w:val="18"/>
+          <w:szCs w:val="18"/>
+        </w:rPr>
+        <w:t>ysis</w:t>
+      </w:r>
+      <w:r>
+        <w:rPr>
+          <w:rFonts w:ascii="Verdana" w:hAnsi="Verdana"/>
+          <w:i/>
+          <w:sz w:val="18"/>
+          <w:szCs w:val="18"/>
+        </w:rPr>
+        <w:t>:</w:t>
+      </w:r>
+      <w:r>
+        <w:rPr>
+          <w:rFonts w:ascii="Verdana" w:hAnsi="Verdana"/>
+          <w:sz w:val="18"/>
+          <w:szCs w:val="18"/>
+        </w:rPr>
+        <w:t xml:space="preserve"> </w:t>
+      </w:r>
+      <w:r>
+        <w:rPr>
+          <w:rFonts w:ascii="Verdana" w:hAnsi="Verdana"/>
+          <w:sz w:val="18"/>
+          <w:szCs w:val="18"/>
+        </w:rPr>
+        <w:br/>
+        <w:t>• Conducted interviews, created data flow diagrams,</w:t>
+      </w:r>
+      <w:r>
+        <w:rPr>
+          <w:rFonts w:ascii="Verdana" w:hAnsi="Verdana"/>
+          <w:sz w:val="18"/>
+          <w:szCs w:val="18"/>
+        </w:rPr>
+        <w:t xml:space="preserve"> and</w:t>
+      </w:r>
+      <w:r>
+        <w:rPr>
+          <w:rFonts w:ascii="Verdana" w:hAnsi="Verdana"/>
+          <w:sz w:val="18"/>
+          <w:szCs w:val="18"/>
+        </w:rPr>
+        <w:t xml:space="preserve"> held meetings to enhance understanding of client system and solicit user requirements</w:t>
+      </w:r>
+      <w:r>
+        <w:rPr>
+          <w:rFonts w:ascii="Verdana" w:hAnsi="Verdana"/>
+          <w:sz w:val="18"/>
+          <w:szCs w:val="18"/>
+        </w:rPr>
+        <w:br/>
+        <w:t>• Utilized SDLC process to create and present a prototype ticketing system</w:t>
+      </w:r>
+    </w:p>
+    <w:p>
+      <w:pPr>
+        <w:rPr>
+          <w:rFonts w:ascii="Verdana" w:hAnsi="Verdana"/>
+          <w:sz w:val="18"/>
+          <w:szCs w:val="18"/>
+        </w:rPr>
+      </w:pPr>
+      <w:r>
+        <w:rPr>
+          <w:rFonts w:ascii="Verdana" w:hAnsi="Verdana"/>
+          <w:sz w:val="18"/>
+          <w:szCs w:val="18"/>
+        </w:rPr>
+        <w:t>• Performed analyses; SWOT, cost/benefit, PIECES, competitor analysis, and others</w:t>
+      </w:r>
+    </w:p>
+    <w:p>
+      <w:pPr>
+        <w:rPr>
+          <w:rFonts w:ascii="Verdana" w:hAnsi="Verdana"/>
+          <w:i/>
+          <w:sz w:val="18"/>
+          <w:szCs w:val="18"/>
+        </w:rPr>
+      </w:pPr>
+      <w:r>
+        <w:rPr>
+          <w:rFonts w:ascii="Verdana" w:hAnsi="Verdana"/>
+          <w:i/>
+          <w:sz w:val="18"/>
+          <w:szCs w:val="18"/>
+        </w:rPr>
+        <w:t xml:space="preserve"> </w:t>
+      </w:r>
+      <w:r>
+        <w:rPr>
+          <w:rFonts w:ascii="Verdana" w:hAnsi="Verdana"/>
+          <w:i/>
+          <w:sz w:val="18"/>
+          <w:szCs w:val="18"/>
+        </w:rPr>
+        <w:tab/>
+      </w:r>
+      <w:r>
+        <w:rPr>
+          <w:rFonts w:ascii="Verdana" w:hAnsi="Verdana"/>
+          <w:i/>
+          <w:sz w:val="18"/>
+          <w:szCs w:val="18"/>
+        </w:rPr>
+        <w:t>Systems Development Projects:</w:t>
+      </w:r>
+    </w:p>
+    <w:p>
+      <w:pPr>
+        <w:rPr>
+          <w:rFonts w:ascii="Verdana" w:hAnsi="Verdana" w:cstheme="minorHAnsi"/>
+          <w:sz w:val="18"/>
+          <w:szCs w:val="18"/>
+        </w:rPr>
+      </w:pPr>
+      <w:r>
+        <w:rPr>
+          <w:rFonts w:ascii="Verdana" w:hAnsi="Verdana"/>
+          <w:sz w:val="18"/>
+          <w:szCs w:val="18"/>
+        </w:rPr>
+        <w:t xml:space="preserve">• </w:t>
+      </w:r>
+      <w:r>
+        <w:rPr>
+          <w:rFonts w:ascii="Verdana" w:hAnsi="Verdana" w:cstheme="minorHAnsi"/>
+          <w:sz w:val="18"/>
+          <w:szCs w:val="18"/>
+        </w:rPr>
+        <w:t>Developed a number of SQL-backed sites &amp; applications</w:t>
+      </w:r>
+      <w:r>
+        <w:rPr>
+          <w:rFonts w:ascii="Verdana" w:hAnsi="Verdana" w:cstheme="minorHAnsi"/>
+          <w:sz w:val="18"/>
+          <w:szCs w:val="18"/>
+        </w:rPr>
+        <w:t xml:space="preserve"> utilizing ASP.NET framework, HTML, &amp; CSS</w:t>
+      </w:r>
+    </w:p>
+    <w:p>
+      <w:pPr>
+        <w:rPr>
+          <w:rFonts w:ascii="Verdana" w:hAnsi="Verdana" w:cstheme="minorHAnsi"/>
+          <w:sz w:val="18"/>
+          <w:szCs w:val="18"/>
+        </w:rPr>
+      </w:pPr>
+      <w:r>
+        <w:rPr>
+          <w:rFonts w:ascii="Verdana" w:hAnsi="Verdana"/>
+          <w:sz w:val="18"/>
+          <w:szCs w:val="18"/>
+        </w:rPr>
+        <w:t xml:space="preserve">• </w:t>
+      </w:r>
+      <w:r>
+        <w:rPr>
+          <w:rFonts w:ascii="Verdana" w:hAnsi="Verdana" w:cstheme="minorHAnsi"/>
+          <w:sz w:val="18"/>
+          <w:szCs w:val="18"/>
+        </w:rPr>
+        <w:t>Designed graphical user interface (GUI)</w:t>
+      </w:r>
+    </w:p>
+    <w:p>
+      <w:pPr>
+        <w:rPr>
+          <w:rFonts w:ascii="Verdana" w:hAnsi="Verdana" w:cstheme="minorHAnsi"/>
+          <w:sz w:val="18"/>
+          <w:szCs w:val="18"/>
+        </w:rPr>
+      </w:pPr>
+      <w:r>
+        <w:rPr>
+          <w:rFonts w:ascii="Verdana" w:hAnsi="Verdana"/>
+          <w:sz w:val="18"/>
+          <w:szCs w:val="18"/>
+        </w:rPr>
+        <w:t xml:space="preserve">• </w:t>
+      </w:r>
+      <w:r>
+        <w:rPr>
+          <w:rFonts w:ascii="Verdana" w:hAnsi="Verdana" w:cstheme="minorHAnsi"/>
+          <w:sz w:val="18"/>
+          <w:szCs w:val="18"/>
+        </w:rPr>
+        <w:t>B</w:t>
+      </w:r>
+      <w:r>
+        <w:rPr>
+          <w:rFonts w:ascii="Verdana" w:hAnsi="Verdana" w:cstheme="minorHAnsi"/>
+          <w:sz w:val="18"/>
+          <w:szCs w:val="18"/>
+        </w:rPr>
+        <w:t xml:space="preserve">uilt &amp; normalized databases </w:t>
+      </w:r>
+    </w:p>
+    <w:p>
+      <w:pPr>
+        <w:rPr>
+          <w:rFonts w:ascii="Verdana" w:hAnsi="Verdana"/>
+          <w:sz w:val="18"/>
+          <w:szCs w:val="18"/>
+        </w:rPr>
+      </w:pPr>
+      <w:r>
+        <w:rPr>
+          <w:rFonts w:ascii="Verdana" w:hAnsi="Verdana"/>
+          <w:sz w:val="18"/>
+          <w:szCs w:val="18"/>
+        </w:rPr>
+        <w:t xml:space="preserve">• </w:t>
+      </w:r>
+      <w:r>
+        <w:rPr>
+          <w:rFonts w:ascii="Verdana" w:hAnsi="Verdana" w:cstheme="minorHAnsi"/>
+          <w:sz w:val="18"/>
+          <w:szCs w:val="18"/>
+        </w:rPr>
+        <w:t xml:space="preserve">Incorporated elements such as; login authorization, menu security trimming, dynamic data, auto populated web forms, </w:t>
+      </w:r>
+      <w:proofErr w:type="spellStart"/>
+      <w:r>
+        <w:rPr>
+          <w:rFonts w:ascii="Verdana" w:hAnsi="Verdana" w:cstheme="minorHAnsi"/>
+          <w:sz w:val="18"/>
+          <w:szCs w:val="18"/>
+        </w:rPr>
+        <w:t>JQuery</w:t>
+      </w:r>
+      <w:proofErr w:type="spellEnd"/>
+      <w:r>
+        <w:rPr>
+          <w:rFonts w:ascii="Verdana" w:hAnsi="Verdana" w:cstheme="minorHAnsi"/>
+          <w:sz w:val="18"/>
+          <w:szCs w:val="18"/>
+        </w:rPr>
+        <w:t>, and AJAX tools</w:t>
+      </w:r>
+    </w:p>
+    <w:p>
+      <w:pPr>
+        <w:rPr>
+          <w:rFonts w:ascii="Verdana" w:hAnsi="Verdana"/>
+          <w:i/>
+          <w:sz w:val="18"/>
+          <w:szCs w:val="18"/>
+        </w:rPr>
+      </w:pPr>
+    </w:p>
+    <w:p>
+      <w:pPr>
+        <w:ind w:left="-720"/>
+        <w:rPr>
+          <w:rFonts w:ascii="Verdana" w:hAnsi="Verdana"/>
+          <w:b/>
+          <w:sz w:val="18"/>
+          <w:szCs w:val="18"/>
+          <w:u w:val="single"/>
+        </w:rPr>
+      </w:pPr>
+      <w:r>
+        <w:rPr>
+          <w:rFonts w:ascii="Verdana" w:hAnsi="Verdana"/>
+          <w:b/>
+          <w:sz w:val="18"/>
+          <w:szCs w:val="18"/>
+          <w:u w:val="single"/>
+        </w:rPr>
+        <w:t>INTERESTS</w:t>
+      </w:r>
+    </w:p>
+    <w:p>
+      <w:pPr>
+        <w:pStyle w:val="ListParagraph"/>
         <w:numPr>
-          <w:ilvl w:val="0"/>
-          <w:numId w:val="6"/>
+          <w:ilvl w:val="1"/>
+          <w:numId w:val="11"/>
         </w:numPr>
         <w:rPr>
           <w:rFonts w:ascii="Verdana" w:hAnsi="Verdana"/>
           <w:sz w:val="18"/>
           <w:szCs w:val="18"/>
         </w:rPr>
-      </w:pPr>
-      <w:r>
-        <w:rPr>
-          <w:rFonts w:ascii="Verdana" w:hAnsi="Verdana"/>
-          <w:sz w:val="18"/>
-          <w:szCs w:val="18"/>
-        </w:rPr>
-        <w:t>Organized and added products to website</w:t>
-      </w:r>
-    </w:p>
-    <w:p>
-      <w:pPr>
+        <w:sectPr>
+          <w:type w:val="continuous"/>
+          <w:pgSz w:w="12240" w:h="15840"/>
+          <w:pgMar w:top="1440" w:right="1440" w:bottom="1440" w:left="1440" w:header="720" w:footer="720" w:gutter="0"/>
+          <w:cols w:space="720"/>
+          <w:docGrid w:linePitch="360"/>
+        </w:sectPr>
+      </w:pPr>
+    </w:p>
+    <w:p>
+      <w:pPr>
+        <w:pStyle w:val="ListParagraph"/>
         <w:numPr>
-          <w:ilvl w:val="0"/>
-          <w:numId w:val="6"/>
+          <w:ilvl w:val="1"/>
+          <w:numId w:val="11"/>
         </w:numPr>
         <w:rPr>
           <w:rFonts w:ascii="Verdana" w:hAnsi="Verdana"/>
@@ -1961,290 +1976,30 @@
           <w:sz w:val="18"/>
           <w:szCs w:val="18"/>
         </w:rPr>
-        <w:t>Updated and maintained pricing information</w:t>
-      </w:r>
-    </w:p>
-    <w:p>
-      <w:pPr>
-        <w:rPr>
-          <w:rFonts w:ascii="Verdana" w:hAnsi="Verdana"/>
-          <w:i/>
-          <w:sz w:val="18"/>
-          <w:szCs w:val="18"/>
-        </w:rPr>
-      </w:pPr>
-    </w:p>
-    <w:p>
-      <w:pPr>
-        <w:rPr>
-          <w:rFonts w:ascii="Verdana" w:hAnsi="Verdana"/>
-          <w:i/>
-          <w:sz w:val="18"/>
-          <w:szCs w:val="18"/>
-        </w:rPr>
-      </w:pPr>
-      <w:r>
-        <w:rPr>
-          <w:rFonts w:ascii="Verdana" w:hAnsi="Verdana"/>
-          <w:b/>
-          <w:i/>
-          <w:sz w:val="18"/>
-          <w:szCs w:val="18"/>
-        </w:rPr>
-        <w:t xml:space="preserve">Customer Service Associate- </w:t>
-      </w:r>
-      <w:r>
-        <w:rPr>
-          <w:rFonts w:ascii="Verdana" w:hAnsi="Verdana"/>
-          <w:i/>
-          <w:sz w:val="18"/>
-          <w:szCs w:val="18"/>
-        </w:rPr>
-        <w:t>Watterson Dining Center</w:t>
-      </w:r>
-      <w:r>
-        <w:rPr>
-          <w:rFonts w:ascii="Verdana" w:hAnsi="Verdana"/>
-          <w:b/>
-          <w:i/>
-          <w:sz w:val="18"/>
-          <w:szCs w:val="18"/>
-        </w:rPr>
-        <w:tab/>
-      </w:r>
-      <w:r>
-        <w:rPr>
-          <w:rFonts w:ascii="Verdana" w:hAnsi="Verdana"/>
-          <w:b/>
-          <w:i/>
-          <w:sz w:val="18"/>
-          <w:szCs w:val="18"/>
-        </w:rPr>
-        <w:tab/>
-      </w:r>
-      <w:r>
-        <w:rPr>
-          <w:rFonts w:ascii="Verdana" w:hAnsi="Verdana"/>
-          <w:i/>
-          <w:sz w:val="18"/>
-          <w:szCs w:val="18"/>
-        </w:rPr>
-        <w:t>January 2010 – May 2013</w:t>
-      </w:r>
-    </w:p>
-    <w:p>
-      <w:pPr>
-        <w:ind w:left="720"/>
-        <w:rPr>
-          <w:rFonts w:ascii="Verdana" w:hAnsi="Verdana"/>
-          <w:sz w:val="18"/>
-          <w:szCs w:val="18"/>
-        </w:rPr>
-      </w:pPr>
-    </w:p>
-    <w:p>
-      <w:pPr>
-        <w:rPr>
-          <w:rFonts w:ascii="Verdana" w:hAnsi="Verdana"/>
-          <w:i/>
-          <w:sz w:val="18"/>
-          <w:szCs w:val="18"/>
-        </w:rPr>
-      </w:pPr>
-      <w:proofErr w:type="spellStart"/>
-      <w:r>
-        <w:rPr>
-          <w:rFonts w:ascii="Verdana" w:hAnsi="Verdana"/>
-          <w:b/>
-          <w:sz w:val="18"/>
-          <w:szCs w:val="18"/>
-        </w:rPr>
-        <w:t>Busser</w:t>
-      </w:r>
-      <w:proofErr w:type="spellEnd"/>
-      <w:r>
-        <w:rPr>
-          <w:rFonts w:ascii="Verdana" w:hAnsi="Verdana"/>
-          <w:b/>
-          <w:sz w:val="18"/>
-          <w:szCs w:val="18"/>
-        </w:rPr>
-        <w:t xml:space="preserve">- </w:t>
-      </w:r>
-      <w:r>
-        <w:rPr>
-          <w:rFonts w:ascii="Verdana" w:hAnsi="Verdana"/>
-          <w:i/>
-          <w:sz w:val="18"/>
-          <w:szCs w:val="18"/>
-        </w:rPr>
-        <w:t>Palmer Place Restaurant</w:t>
-      </w:r>
-      <w:r>
-        <w:rPr>
-          <w:rFonts w:ascii="Verdana" w:hAnsi="Verdana"/>
-          <w:b/>
-          <w:sz w:val="18"/>
-          <w:szCs w:val="18"/>
-        </w:rPr>
-        <w:tab/>
-      </w:r>
-      <w:r>
-        <w:rPr>
-          <w:rFonts w:ascii="Verdana" w:hAnsi="Verdana"/>
-          <w:b/>
-          <w:sz w:val="18"/>
-          <w:szCs w:val="18"/>
-        </w:rPr>
-        <w:tab/>
-      </w:r>
-      <w:r>
-        <w:rPr>
-          <w:rFonts w:ascii="Verdana" w:hAnsi="Verdana"/>
-          <w:b/>
-          <w:sz w:val="18"/>
-          <w:szCs w:val="18"/>
-        </w:rPr>
-        <w:tab/>
-      </w:r>
-      <w:r>
-        <w:rPr>
-          <w:rFonts w:ascii="Verdana" w:hAnsi="Verdana"/>
-          <w:b/>
-          <w:sz w:val="18"/>
-          <w:szCs w:val="18"/>
-        </w:rPr>
-        <w:tab/>
-      </w:r>
-      <w:r>
-        <w:rPr>
-          <w:rFonts w:ascii="Verdana" w:hAnsi="Verdana"/>
-          <w:b/>
-          <w:sz w:val="18"/>
-          <w:szCs w:val="18"/>
-        </w:rPr>
-        <w:tab/>
-      </w:r>
-      <w:r>
-        <w:rPr>
-          <w:rFonts w:ascii="Verdana" w:hAnsi="Verdana"/>
-          <w:i/>
-          <w:sz w:val="18"/>
-          <w:szCs w:val="18"/>
-        </w:rPr>
-        <w:t>Summer 2010, 2011</w:t>
-      </w:r>
-    </w:p>
-    <w:p>
-      <w:pPr>
-        <w:ind w:left="720"/>
-        <w:rPr>
-          <w:rFonts w:ascii="Verdana" w:hAnsi="Verdana"/>
-          <w:sz w:val="18"/>
-          <w:szCs w:val="18"/>
-        </w:rPr>
-      </w:pPr>
-    </w:p>
-    <w:p>
-      <w:pPr>
-        <w:rPr>
-          <w:rFonts w:ascii="Verdana" w:hAnsi="Verdana"/>
-          <w:sz w:val="18"/>
-          <w:szCs w:val="18"/>
-        </w:rPr>
-      </w:pPr>
-      <w:r>
-        <w:rPr>
-          <w:rFonts w:ascii="Verdana" w:hAnsi="Verdana"/>
-          <w:b/>
-          <w:sz w:val="18"/>
-          <w:szCs w:val="18"/>
-        </w:rPr>
-        <w:t>Grocery Stock</w:t>
-      </w:r>
-      <w:r>
-        <w:rPr>
-          <w:rFonts w:ascii="Verdana" w:hAnsi="Verdana"/>
-          <w:b/>
-          <w:sz w:val="18"/>
-          <w:szCs w:val="18"/>
-        </w:rPr>
-        <w:t xml:space="preserve">- </w:t>
-      </w:r>
-      <w:r>
-        <w:rPr>
-          <w:rFonts w:ascii="Verdana" w:hAnsi="Verdana"/>
-          <w:i/>
-          <w:sz w:val="18"/>
-          <w:szCs w:val="18"/>
-        </w:rPr>
-        <w:t>Jewel Osco</w:t>
-      </w:r>
-      <w:r>
-        <w:rPr>
-          <w:rFonts w:ascii="Verdana" w:hAnsi="Verdana"/>
-          <w:b/>
-          <w:sz w:val="18"/>
-          <w:szCs w:val="18"/>
-        </w:rPr>
-        <w:t xml:space="preserve">        </w:t>
-      </w:r>
-      <w:r>
-        <w:rPr>
-          <w:rFonts w:ascii="Verdana" w:hAnsi="Verdana"/>
-          <w:sz w:val="18"/>
-          <w:szCs w:val="18"/>
-        </w:rPr>
-        <w:tab/>
-      </w:r>
-      <w:r>
-        <w:rPr>
-          <w:rFonts w:ascii="Verdana" w:hAnsi="Verdana"/>
-          <w:sz w:val="18"/>
-          <w:szCs w:val="18"/>
-        </w:rPr>
-        <w:t xml:space="preserve"> </w:t>
-      </w:r>
-      <w:r>
-        <w:rPr>
-          <w:rFonts w:ascii="Verdana" w:hAnsi="Verdana"/>
-          <w:sz w:val="18"/>
-          <w:szCs w:val="18"/>
-        </w:rPr>
-        <w:tab/>
-      </w:r>
-      <w:r>
-        <w:rPr>
-          <w:rFonts w:ascii="Verdana" w:hAnsi="Verdana"/>
-          <w:sz w:val="18"/>
-          <w:szCs w:val="18"/>
-        </w:rPr>
-        <w:tab/>
-      </w:r>
-      <w:r>
-        <w:rPr>
-          <w:rFonts w:ascii="Verdana" w:hAnsi="Verdana"/>
-          <w:sz w:val="18"/>
-          <w:szCs w:val="18"/>
-        </w:rPr>
-        <w:tab/>
-      </w:r>
-      <w:r>
-        <w:rPr>
-          <w:rFonts w:ascii="Verdana" w:hAnsi="Verdana"/>
-          <w:sz w:val="18"/>
-          <w:szCs w:val="18"/>
-        </w:rPr>
-        <w:t xml:space="preserve">          </w:t>
-      </w:r>
-      <w:r>
-        <w:rPr>
-          <w:rFonts w:ascii="Verdana" w:hAnsi="Verdana"/>
-          <w:i/>
-          <w:sz w:val="18"/>
-          <w:szCs w:val="18"/>
-        </w:rPr>
-        <w:t>June 2006 – January 2009</w:t>
+        <w:lastRenderedPageBreak/>
+        <w:t>Web Development</w:t>
+      </w:r>
+    </w:p>
+    <w:p>
+      <w:pPr>
+        <w:pStyle w:val="ListParagraph"/>
+        <w:numPr>
+          <w:ilvl w:val="1"/>
+          <w:numId w:val="11"/>
+        </w:numPr>
+        <w:rPr>
+          <w:rFonts w:ascii="Verdana" w:hAnsi="Verdana"/>
+          <w:sz w:val="18"/>
+          <w:szCs w:val="18"/>
+        </w:rPr>
+      </w:pPr>
+      <w:r>
+        <w:rPr>
+          <w:rFonts w:ascii="Verdana" w:hAnsi="Verdana"/>
+          <w:sz w:val="18"/>
+          <w:szCs w:val="18"/>
+        </w:rPr>
+        <w:t>Programming</w:t>
       </w:r>
     </w:p>
     <w:p>
@@ -2252,7 +2007,7 @@
         <w:pStyle w:val="ListParagraph"/>
         <w:numPr>
           <w:ilvl w:val="0"/>
-          <w:numId w:val="9"/>
+          <w:numId w:val="12"/>
         </w:numPr>
         <w:rPr>
           <w:rFonts w:ascii="Verdana" w:hAnsi="Verdana"/>
@@ -2266,31 +2021,8 @@
           <w:sz w:val="18"/>
           <w:szCs w:val="18"/>
         </w:rPr>
-        <w:t>Ensured displays were stocked</w:t>
-      </w:r>
-      <w:r>
-        <w:rPr>
-          <w:rFonts w:ascii="Verdana" w:hAnsi="Verdana"/>
-          <w:sz w:val="18"/>
-          <w:szCs w:val="18"/>
-        </w:rPr>
-        <w:t xml:space="preserve"> </w:t>
-      </w:r>
-      <w:r>
-        <w:rPr>
-          <w:rFonts w:ascii="Verdana" w:hAnsi="Verdana"/>
-          <w:sz w:val="18"/>
-          <w:szCs w:val="18"/>
-        </w:rPr>
-        <w:t xml:space="preserve">and </w:t>
-      </w:r>
-      <w:r>
-        <w:rPr>
-          <w:rFonts w:ascii="Verdana" w:hAnsi="Verdana"/>
-          <w:sz w:val="18"/>
-          <w:szCs w:val="18"/>
-        </w:rPr>
-        <w:t xml:space="preserve">performed overstock inventory counts </w:t>
+        <w:lastRenderedPageBreak/>
+        <w:t>Computer Science</w:t>
       </w:r>
     </w:p>
     <w:p>
@@ -2298,22 +2030,38 @@
         <w:pStyle w:val="ListParagraph"/>
         <w:numPr>
           <w:ilvl w:val="0"/>
-          <w:numId w:val="9"/>
+          <w:numId w:val="12"/>
         </w:numPr>
         <w:rPr>
           <w:rFonts w:ascii="Verdana" w:hAnsi="Verdana"/>
           <w:sz w:val="18"/>
           <w:szCs w:val="18"/>
         </w:rPr>
-      </w:pPr>
-      <w:r>
-        <w:rPr>
-          <w:rFonts w:ascii="Verdana" w:hAnsi="Verdana"/>
-          <w:sz w:val="18"/>
-          <w:szCs w:val="18"/>
-        </w:rPr>
-        <w:t>Received and inspected incoming shipments</w:t>
-      </w:r>
+        <w:sectPr>
+          <w:type w:val="continuous"/>
+          <w:pgSz w:w="12240" w:h="15840"/>
+          <w:pgMar w:top="1440" w:right="1440" w:bottom="1440" w:left="1440" w:header="720" w:footer="720" w:gutter="0"/>
+          <w:cols w:num="2" w:space="720"/>
+          <w:docGrid w:linePitch="360"/>
+        </w:sectPr>
+      </w:pPr>
+      <w:r>
+        <w:rPr>
+          <w:rFonts w:ascii="Verdana" w:hAnsi="Verdana"/>
+          <w:sz w:val="18"/>
+          <w:szCs w:val="18"/>
+        </w:rPr>
+        <w:t>Process Improvement</w:t>
+      </w:r>
+    </w:p>
+    <w:p>
+      <w:pPr>
+        <w:rPr>
+          <w:rFonts w:ascii="Verdana" w:hAnsi="Verdana"/>
+          <w:sz w:val="18"/>
+          <w:szCs w:val="18"/>
+        </w:rPr>
+      </w:pPr>
     </w:p>
     <w:sectPr>
       <w:type w:val="continuous"/>
@@ -2555,6 +2303,119 @@
     </w:lvl>
   </w:abstractNum>
   <w:abstractNum w:abstractNumId="2">
+    <w:nsid w:val="41F3507A"/>
+    <w:multiLevelType w:val="hybridMultilevel"/>
+    <w:tmpl w:val="33BE8A48"/>
+    <w:lvl w:ilvl="0" w:tplc="04090001">
+      <w:start w:val="1"/>
+      <w:numFmt w:val="bullet"/>
+      <w:lvlText w:val=""/>
+      <w:lvlJc w:val="left"/>
+      <w:pPr>
+        <w:ind w:left="0" w:hanging="360"/>
+      </w:pPr>
+      <w:rPr>
+        <w:rFonts w:ascii="Symbol" w:hAnsi="Symbol" w:hint="default"/>
+      </w:rPr>
+    </w:lvl>
+    <w:lvl w:ilvl="1" w:tplc="0409000B">
+      <w:start w:val="1"/>
+      <w:numFmt w:val="bullet"/>
+      <w:lvlText w:val=""/>
+      <w:lvlJc w:val="left"/>
+      <w:pPr>
+        <w:ind w:left="720" w:hanging="360"/>
+      </w:pPr>
+      <w:rPr>
+        <w:rFonts w:ascii="Wingdings" w:hAnsi="Wingdings" w:hint="default"/>
+      </w:rPr>
+    </w:lvl>
+    <w:lvl w:ilvl="2" w:tplc="04090005" w:tentative="1">
+      <w:start w:val="1"/>
+      <w:numFmt w:val="bullet"/>
+      <w:lvlText w:val=""/>
+      <w:lvlJc w:val="left"/>
+      <w:pPr>
+        <w:ind w:left="1440" w:hanging="360"/>
+      </w:pPr>
+      <w:rPr>
+        <w:rFonts w:ascii="Wingdings" w:hAnsi="Wingdings" w:hint="default"/>
+      </w:rPr>
+    </w:lvl>
+    <w:lvl w:ilvl="3" w:tplc="04090001" w:tentative="1">
+      <w:start w:val="1"/>
+      <w:numFmt w:val="bullet"/>
+      <w:lvlText w:val=""/>
+      <w:lvlJc w:val="left"/>
+      <w:pPr>
+        <w:ind w:left="2160" w:hanging="360"/>
+      </w:pPr>
+      <w:rPr>
+        <w:rFonts w:ascii="Symbol" w:hAnsi="Symbol" w:hint="default"/>
+      </w:rPr>
+    </w:lvl>
+    <w:lvl w:ilvl="4" w:tplc="04090003" w:tentative="1">
+      <w:start w:val="1"/>
+      <w:numFmt w:val="bullet"/>
+      <w:lvlText w:val="o"/>
+      <w:lvlJc w:val="left"/>
+      <w:pPr>
+        <w:ind w:left="2880" w:hanging="360"/>
+      </w:pPr>
+      <w:rPr>
+        <w:rFonts w:ascii="Courier New" w:hAnsi="Courier New" w:cs="Courier New" w:hint="default"/>
+      </w:rPr>
+    </w:lvl>
+    <w:lvl w:ilvl="5" w:tplc="04090005" w:tentative="1">
+      <w:start w:val="1"/>
+      <w:numFmt w:val="bullet"/>
+      <w:lvlText w:val=""/>
+      <w:lvlJc w:val="left"/>
+      <w:pPr>
+        <w:ind w:left="3600" w:hanging="360"/>
+      </w:pPr>
+      <w:rPr>
+        <w:rFonts w:ascii="Wingdings" w:hAnsi="Wingdings" w:hint="default"/>
+      </w:rPr>
+    </w:lvl>
+    <w:lvl w:ilvl="6" w:tplc="04090001" w:tentative="1">
+      <w:start w:val="1"/>
+      <w:numFmt w:val="bullet"/>
+      <w:lvlText w:val=""/>
+      <w:lvlJc w:val="left"/>
+      <w:pPr>
+        <w:ind w:left="4320" w:hanging="360"/>
+      </w:pPr>
+      <w:rPr>
+        <w:rFonts w:ascii="Symbol" w:hAnsi="Symbol" w:hint="default"/>
+      </w:rPr>
+    </w:lvl>
+    <w:lvl w:ilvl="7" w:tplc="04090003" w:tentative="1">
+      <w:start w:val="1"/>
+      <w:numFmt w:val="bullet"/>
+      <w:lvlText w:val="o"/>
+      <w:lvlJc w:val="left"/>
+      <w:pPr>
+        <w:ind w:left="5040" w:hanging="360"/>
+      </w:pPr>
+      <w:rPr>
+        <w:rFonts w:ascii="Courier New" w:hAnsi="Courier New" w:cs="Courier New" w:hint="default"/>
+      </w:rPr>
+    </w:lvl>
+    <w:lvl w:ilvl="8" w:tplc="04090005" w:tentative="1">
+      <w:start w:val="1"/>
+      <w:numFmt w:val="bullet"/>
+      <w:lvlText w:val=""/>
+      <w:lvlJc w:val="left"/>
+      <w:pPr>
+        <w:ind w:left="5760" w:hanging="360"/>
+      </w:pPr>
+      <w:rPr>
+        <w:rFonts w:ascii="Wingdings" w:hAnsi="Wingdings" w:hint="default"/>
+      </w:rPr>
+    </w:lvl>
+  </w:abstractNum>
+  <w:abstractNum w:abstractNumId="3">
     <w:nsid w:val="47042B2E"/>
     <w:multiLevelType w:val="hybridMultilevel"/>
     <w:tmpl w:val="B90A4A1A"/>
@@ -2667,7 +2528,120 @@
       </w:rPr>
     </w:lvl>
   </w:abstractNum>
-  <w:abstractNum w:abstractNumId="3">
+  <w:abstractNum w:abstractNumId="4">
+    <w:nsid w:val="4BE67F34"/>
+    <w:multiLevelType w:val="hybridMultilevel"/>
+    <w:tmpl w:val="7F14ADC0"/>
+    <w:lvl w:ilvl="0" w:tplc="04090001">
+      <w:start w:val="1"/>
+      <w:numFmt w:val="bullet"/>
+      <w:lvlText w:val=""/>
+      <w:lvlJc w:val="left"/>
+      <w:pPr>
+        <w:ind w:left="0" w:hanging="360"/>
+      </w:pPr>
+      <w:rPr>
+        <w:rFonts w:ascii="Symbol" w:hAnsi="Symbol" w:hint="default"/>
+      </w:rPr>
+    </w:lvl>
+    <w:lvl w:ilvl="1" w:tplc="04090003">
+      <w:start w:val="1"/>
+      <w:numFmt w:val="bullet"/>
+      <w:lvlText w:val="o"/>
+      <w:lvlJc w:val="left"/>
+      <w:pPr>
+        <w:ind w:left="720" w:hanging="360"/>
+      </w:pPr>
+      <w:rPr>
+        <w:rFonts w:ascii="Courier New" w:hAnsi="Courier New" w:cs="Courier New" w:hint="default"/>
+      </w:rPr>
+    </w:lvl>
+    <w:lvl w:ilvl="2" w:tplc="04090005" w:tentative="1">
+      <w:start w:val="1"/>
+      <w:numFmt w:val="bullet"/>
+      <w:lvlText w:val=""/>
+      <w:lvlJc w:val="left"/>
+      <w:pPr>
+        <w:ind w:left="1440" w:hanging="360"/>
+      </w:pPr>
+      <w:rPr>
+        <w:rFonts w:ascii="Wingdings" w:hAnsi="Wingdings" w:hint="default"/>
+      </w:rPr>
+    </w:lvl>
+    <w:lvl w:ilvl="3" w:tplc="04090001" w:tentative="1">
+      <w:start w:val="1"/>
+      <w:numFmt w:val="bullet"/>
+      <w:lvlText w:val=""/>
+      <w:lvlJc w:val="left"/>
+      <w:pPr>
+        <w:ind w:left="2160" w:hanging="360"/>
+      </w:pPr>
+      <w:rPr>
+        <w:rFonts w:ascii="Symbol" w:hAnsi="Symbol" w:hint="default"/>
+      </w:rPr>
+    </w:lvl>
+    <w:lvl w:ilvl="4" w:tplc="04090003" w:tentative="1">
+      <w:start w:val="1"/>
+      <w:numFmt w:val="bullet"/>
+      <w:lvlText w:val="o"/>
+      <w:lvlJc w:val="left"/>
+      <w:pPr>
+        <w:ind w:left="2880" w:hanging="360"/>
+      </w:pPr>
+      <w:rPr>
+        <w:rFonts w:ascii="Courier New" w:hAnsi="Courier New" w:cs="Courier New" w:hint="default"/>
+      </w:rPr>
+    </w:lvl>
+    <w:lvl w:ilvl="5" w:tplc="04090005" w:tentative="1">
+      <w:start w:val="1"/>
+      <w:numFmt w:val="bullet"/>
+      <w:lvlText w:val=""/>
+      <w:lvlJc w:val="left"/>
+      <w:pPr>
+        <w:ind w:left="3600" w:hanging="360"/>
+      </w:pPr>
+      <w:rPr>
+        <w:rFonts w:ascii="Wingdings" w:hAnsi="Wingdings" w:hint="default"/>
+      </w:rPr>
+    </w:lvl>
+    <w:lvl w:ilvl="6" w:tplc="04090001" w:tentative="1">
+      <w:start w:val="1"/>
+      <w:numFmt w:val="bullet"/>
+      <w:lvlText w:val=""/>
+      <w:lvlJc w:val="left"/>
+      <w:pPr>
+        <w:ind w:left="4320" w:hanging="360"/>
+      </w:pPr>
+      <w:rPr>
+        <w:rFonts w:ascii="Symbol" w:hAnsi="Symbol" w:hint="default"/>
+      </w:rPr>
+    </w:lvl>
+    <w:lvl w:ilvl="7" w:tplc="04090003" w:tentative="1">
+      <w:start w:val="1"/>
+      <w:numFmt w:val="bullet"/>
+      <w:lvlText w:val="o"/>
+      <w:lvlJc w:val="left"/>
+      <w:pPr>
+        <w:ind w:left="5040" w:hanging="360"/>
+      </w:pPr>
+      <w:rPr>
+        <w:rFonts w:ascii="Courier New" w:hAnsi="Courier New" w:cs="Courier New" w:hint="default"/>
+      </w:rPr>
+    </w:lvl>
+    <w:lvl w:ilvl="8" w:tplc="04090005" w:tentative="1">
+      <w:start w:val="1"/>
+      <w:numFmt w:val="bullet"/>
+      <w:lvlText w:val=""/>
+      <w:lvlJc w:val="left"/>
+      <w:pPr>
+        <w:ind w:left="5760" w:hanging="360"/>
+      </w:pPr>
+      <w:rPr>
+        <w:rFonts w:ascii="Wingdings" w:hAnsi="Wingdings" w:hint="default"/>
+      </w:rPr>
+    </w:lvl>
+  </w:abstractNum>
+  <w:abstractNum w:abstractNumId="5">
     <w:nsid w:val="4D5B5E92"/>
     <w:multiLevelType w:val="hybridMultilevel"/>
     <w:tmpl w:val="BDEEF29A"/>
@@ -2780,7 +2754,7 @@
       </w:rPr>
     </w:lvl>
   </w:abstractNum>
-  <w:abstractNum w:abstractNumId="4">
+  <w:abstractNum w:abstractNumId="6">
     <w:nsid w:val="502D068D"/>
     <w:multiLevelType w:val="hybridMultilevel"/>
     <w:tmpl w:val="00B80D4E"/>
@@ -2893,7 +2867,7 @@
       </w:rPr>
     </w:lvl>
   </w:abstractNum>
-  <w:abstractNum w:abstractNumId="5">
+  <w:abstractNum w:abstractNumId="7">
     <w:nsid w:val="522C3009"/>
     <w:multiLevelType w:val="hybridMultilevel"/>
     <w:tmpl w:val="01267E32"/>
@@ -3006,7 +2980,7 @@
       </w:rPr>
     </w:lvl>
   </w:abstractNum>
-  <w:abstractNum w:abstractNumId="6">
+  <w:abstractNum w:abstractNumId="8">
     <w:nsid w:val="592D5340"/>
     <w:multiLevelType w:val="hybridMultilevel"/>
     <w:tmpl w:val="E7EC0E90"/>
@@ -3119,7 +3093,120 @@
       </w:rPr>
     </w:lvl>
   </w:abstractNum>
-  <w:abstractNum w:abstractNumId="7">
+  <w:abstractNum w:abstractNumId="9">
+    <w:nsid w:val="692042D1"/>
+    <w:multiLevelType w:val="hybridMultilevel"/>
+    <w:tmpl w:val="42588EE0"/>
+    <w:lvl w:ilvl="0" w:tplc="0409000B">
+      <w:start w:val="1"/>
+      <w:numFmt w:val="bullet"/>
+      <w:lvlText w:val=""/>
+      <w:lvlJc w:val="left"/>
+      <w:pPr>
+        <w:ind w:left="720" w:hanging="360"/>
+      </w:pPr>
+      <w:rPr>
+        <w:rFonts w:ascii="Wingdings" w:hAnsi="Wingdings" w:hint="default"/>
+      </w:rPr>
+    </w:lvl>
+    <w:lvl w:ilvl="1" w:tplc="04090003" w:tentative="1">
+      <w:start w:val="1"/>
+      <w:numFmt w:val="bullet"/>
+      <w:lvlText w:val="o"/>
+      <w:lvlJc w:val="left"/>
+      <w:pPr>
+        <w:ind w:left="1440" w:hanging="360"/>
+      </w:pPr>
+      <w:rPr>
+        <w:rFonts w:ascii="Courier New" w:hAnsi="Courier New" w:cs="Courier New" w:hint="default"/>
+      </w:rPr>
+    </w:lvl>
+    <w:lvl w:ilvl="2" w:tplc="04090005" w:tentative="1">
+      <w:start w:val="1"/>
+      <w:numFmt w:val="bullet"/>
+      <w:lvlText w:val=""/>
+      <w:lvlJc w:val="left"/>
+      <w:pPr>
+        <w:ind w:left="2160" w:hanging="360"/>
+      </w:pPr>
+      <w:rPr>
+        <w:rFonts w:ascii="Wingdings" w:hAnsi="Wingdings" w:hint="default"/>
+      </w:rPr>
+    </w:lvl>
+    <w:lvl w:ilvl="3" w:tplc="04090001" w:tentative="1">
+      <w:start w:val="1"/>
+      <w:numFmt w:val="bullet"/>
+      <w:lvlText w:val=""/>
+      <w:lvlJc w:val="left"/>
+      <w:pPr>
+        <w:ind w:left="2880" w:hanging="360"/>
+      </w:pPr>
+      <w:rPr>
+        <w:rFonts w:ascii="Symbol" w:hAnsi="Symbol" w:hint="default"/>
+      </w:rPr>
+    </w:lvl>
+    <w:lvl w:ilvl="4" w:tplc="04090003" w:tentative="1">
+      <w:start w:val="1"/>
+      <w:numFmt w:val="bullet"/>
+      <w:lvlText w:val="o"/>
+      <w:lvlJc w:val="left"/>
+      <w:pPr>
+        <w:ind w:left="3600" w:hanging="360"/>
+      </w:pPr>
+      <w:rPr>
+        <w:rFonts w:ascii="Courier New" w:hAnsi="Courier New" w:cs="Courier New" w:hint="default"/>
+      </w:rPr>
+    </w:lvl>
+    <w:lvl w:ilvl="5" w:tplc="04090005" w:tentative="1">
+      <w:start w:val="1"/>
+      <w:numFmt w:val="bullet"/>
+      <w:lvlText w:val=""/>
+      <w:lvlJc w:val="left"/>
+      <w:pPr>
+        <w:ind w:left="4320" w:hanging="360"/>
+      </w:pPr>
+      <w:rPr>
+        <w:rFonts w:ascii="Wingdings" w:hAnsi="Wingdings" w:hint="default"/>
+      </w:rPr>
+    </w:lvl>
+    <w:lvl w:ilvl="6" w:tplc="04090001" w:tentative="1">
+      <w:start w:val="1"/>
+      <w:numFmt w:val="bullet"/>
+      <w:lvlText w:val=""/>
+      <w:lvlJc w:val="left"/>
+      <w:pPr>
+        <w:ind w:left="5040" w:hanging="360"/>
+      </w:pPr>
+      <w:rPr>
+        <w:rFonts w:ascii="Symbol" w:hAnsi="Symbol" w:hint="default"/>
+      </w:rPr>
+    </w:lvl>
+    <w:lvl w:ilvl="7" w:tplc="04090003" w:tentative="1">
+      <w:start w:val="1"/>
+      <w:numFmt w:val="bullet"/>
+      <w:lvlText w:val="o"/>
+      <w:lvlJc w:val="left"/>
+      <w:pPr>
+        <w:ind w:left="5760" w:hanging="360"/>
+      </w:pPr>
+      <w:rPr>
+        <w:rFonts w:ascii="Courier New" w:hAnsi="Courier New" w:cs="Courier New" w:hint="default"/>
+      </w:rPr>
+    </w:lvl>
+    <w:lvl w:ilvl="8" w:tplc="04090005" w:tentative="1">
+      <w:start w:val="1"/>
+      <w:numFmt w:val="bullet"/>
+      <w:lvlText w:val=""/>
+      <w:lvlJc w:val="left"/>
+      <w:pPr>
+        <w:ind w:left="6480" w:hanging="360"/>
+      </w:pPr>
+      <w:rPr>
+        <w:rFonts w:ascii="Wingdings" w:hAnsi="Wingdings" w:hint="default"/>
+      </w:rPr>
+    </w:lvl>
+  </w:abstractNum>
+  <w:abstractNum w:abstractNumId="10">
     <w:nsid w:val="6DC61120"/>
     <w:multiLevelType w:val="hybridMultilevel"/>
     <w:tmpl w:val="65BA1E60"/>
@@ -3232,7 +3319,7 @@
       </w:rPr>
     </w:lvl>
   </w:abstractNum>
-  <w:abstractNum w:abstractNumId="8">
+  <w:abstractNum w:abstractNumId="11">
     <w:nsid w:val="7DD0598F"/>
     <w:multiLevelType w:val="hybridMultilevel"/>
     <w:tmpl w:val="05B4245A"/>
@@ -3352,25 +3439,34 @@
     <w:abstractNumId w:val="1"/>
   </w:num>
   <w:num w:numId="3">
+    <w:abstractNumId w:val="8"/>
+  </w:num>
+  <w:num w:numId="4">
     <w:abstractNumId w:val="6"/>
   </w:num>
-  <w:num w:numId="4">
+  <w:num w:numId="5">
+    <w:abstractNumId w:val="11"/>
+  </w:num>
+  <w:num w:numId="6">
+    <w:abstractNumId w:val="10"/>
+  </w:num>
+  <w:num w:numId="7">
+    <w:abstractNumId w:val="5"/>
+  </w:num>
+  <w:num w:numId="8">
+    <w:abstractNumId w:val="7"/>
+  </w:num>
+  <w:num w:numId="9">
+    <w:abstractNumId w:val="3"/>
+  </w:num>
+  <w:num w:numId="10">
     <w:abstractNumId w:val="4"/>
   </w:num>
-  <w:num w:numId="5">
-    <w:abstractNumId w:val="8"/>
+  <w:num w:numId="11">
+    <w:abstractNumId w:val="2"/>
   </w:num>
-  <w:num w:numId="6">
-    <w:abstractNumId w:val="7"/>
-  </w:num>
-  <w:num w:numId="7">
-    <w:abstractNumId w:val="3"/>
-  </w:num>
-  <w:num w:numId="8">
-    <w:abstractNumId w:val="5"/>
-  </w:num>
-  <w:num w:numId="9">
-    <w:abstractNumId w:val="2"/>
+  <w:num w:numId="12">
+    <w:abstractNumId w:val="9"/>
   </w:num>
 </w:numbering>
 </file>
@@ -3590,6 +3686,18 @@
       <w:ind w:left="720"/>
       <w:contextualSpacing/>
     </w:pPr>
+  </w:style>
+  <w:style w:type="character" w:styleId="FollowedHyperlink">
+    <w:name w:val="FollowedHyperlink"/>
+    <w:basedOn w:val="DefaultParagraphFont"/>
+    <w:uiPriority w:val="99"/>
+    <w:semiHidden/>
+    <w:unhideWhenUsed/>
+    <w:rsid w:val="006C7781"/>
+    <w:rPr>
+      <w:color w:val="800080" w:themeColor="followedHyperlink"/>
+      <w:u w:val="single"/>
+    </w:rPr>
   </w:style>
 </w:styles>
 </file>
@@ -3882,7 +3990,7 @@
 </file>
 
 <file path=customXml/itemProps1.xml><?xml version="1.0" encoding="utf-8"?>
-<ds:datastoreItem xmlns:ds="http://schemas.openxmlformats.org/officeDocument/2006/customXml" ds:itemID="{B04FD2D9-D3CF-4BBA-A696-F03D23C720D9}">
+<ds:datastoreItem xmlns:ds="http://schemas.openxmlformats.org/officeDocument/2006/customXml" ds:itemID="{6C5183BF-E721-4678-BB7B-AAAFE57B5FAF}">
   <ds:schemaRefs>
     <ds:schemaRef ds:uri="http://schemas.openxmlformats.org/officeDocument/2006/bibliography"/>
   </ds:schemaRefs>

</xml_diff>